<commit_message>
Update tickets 9 and 19
</commit_message>
<xml_diff>
--- a/Tickets/19.docx
+++ b/Tickets/19.docx
@@ -515,6 +515,746 @@
     </w:p>
     <w:p>
       <w:pPr>
+        <w:spacing w:after="0" w:line="240" w:lineRule="auto"/>
+        <w:jc w:val="center"/>
+        <w:rPr>
+          <w:rFonts w:ascii="Times New Roman" w:hAnsi="Times New Roman" w:cs="Times New Roman"/>
+          <w:b/>
+          <w:sz w:val="24"/>
+          <w:szCs w:val="24"/>
+        </w:rPr>
+      </w:pPr>
+      <w:r>
+        <w:rPr>
+          <w:rFonts w:ascii="Times New Roman" w:hAnsi="Times New Roman" w:cs="Times New Roman"/>
+          <w:b/>
+          <w:sz w:val="24"/>
+          <w:szCs w:val="24"/>
+        </w:rPr>
+        <w:t xml:space="preserve">Классификация форм олигофрении по этиологическим признакам </w:t>
+      </w:r>
+      <w:proofErr w:type="spellStart"/>
+      <w:r>
+        <w:rPr>
+          <w:rFonts w:ascii="Times New Roman" w:hAnsi="Times New Roman" w:cs="Times New Roman"/>
+          <w:b/>
+          <w:sz w:val="24"/>
+          <w:szCs w:val="24"/>
+        </w:rPr>
+        <w:t>М.С.Певзнер</w:t>
+      </w:r>
+      <w:proofErr w:type="spellEnd"/>
+    </w:p>
+    <w:p>
+      <w:pPr>
+        <w:pStyle w:val="a3"/>
+        <w:numPr>
+          <w:ilvl w:val="0"/>
+          <w:numId w:val="11"/>
+        </w:numPr>
+        <w:spacing w:after="0" w:line="240" w:lineRule="auto"/>
+        <w:rPr>
+          <w:rFonts w:ascii="Times New Roman" w:hAnsi="Times New Roman" w:cs="Times New Roman"/>
+          <w:b/>
+          <w:sz w:val="24"/>
+          <w:szCs w:val="24"/>
+        </w:rPr>
+      </w:pPr>
+      <w:r>
+        <w:rPr>
+          <w:rFonts w:ascii="Times New Roman" w:hAnsi="Times New Roman" w:cs="Times New Roman"/>
+          <w:b/>
+          <w:sz w:val="24"/>
+          <w:szCs w:val="24"/>
+        </w:rPr>
+        <w:t>Олигофрения</w:t>
+      </w:r>
+      <w:r>
+        <w:rPr>
+          <w:rFonts w:ascii="Times New Roman" w:hAnsi="Times New Roman" w:cs="Times New Roman"/>
+          <w:b/>
+          <w:sz w:val="24"/>
+          <w:szCs w:val="24"/>
+        </w:rPr>
+        <w:t xml:space="preserve"> эндогенного происхождения</w:t>
+      </w:r>
+    </w:p>
+    <w:p>
+      <w:pPr>
+        <w:pStyle w:val="a3"/>
+        <w:numPr>
+          <w:ilvl w:val="0"/>
+          <w:numId w:val="12"/>
+        </w:numPr>
+        <w:spacing w:after="0" w:line="240" w:lineRule="auto"/>
+        <w:rPr>
+          <w:rFonts w:ascii="Times New Roman" w:hAnsi="Times New Roman" w:cs="Times New Roman"/>
+          <w:sz w:val="24"/>
+          <w:szCs w:val="24"/>
+        </w:rPr>
+      </w:pPr>
+      <w:r>
+        <w:rPr>
+          <w:rFonts w:ascii="Times New Roman" w:hAnsi="Times New Roman" w:cs="Times New Roman"/>
+          <w:sz w:val="24"/>
+          <w:szCs w:val="24"/>
+        </w:rPr>
+        <w:t xml:space="preserve">Хромосомные нарушения (синдром Дауна, синдром </w:t>
+      </w:r>
+      <w:proofErr w:type="spellStart"/>
+      <w:r>
+        <w:rPr>
+          <w:rFonts w:ascii="Times New Roman" w:hAnsi="Times New Roman" w:cs="Times New Roman"/>
+          <w:sz w:val="24"/>
+          <w:szCs w:val="24"/>
+        </w:rPr>
+        <w:t>Шершевського</w:t>
+      </w:r>
+      <w:proofErr w:type="spellEnd"/>
+      <w:r>
+        <w:rPr>
+          <w:rFonts w:ascii="Times New Roman" w:hAnsi="Times New Roman" w:cs="Times New Roman"/>
+          <w:sz w:val="24"/>
+          <w:szCs w:val="24"/>
+        </w:rPr>
+        <w:t xml:space="preserve">-Тернера, синдром </w:t>
+      </w:r>
+      <w:proofErr w:type="spellStart"/>
+      <w:r>
+        <w:rPr>
+          <w:rFonts w:ascii="Times New Roman" w:hAnsi="Times New Roman" w:cs="Times New Roman"/>
+          <w:sz w:val="24"/>
+          <w:szCs w:val="24"/>
+        </w:rPr>
+        <w:t>Клайн-Фалтера</w:t>
+      </w:r>
+      <w:proofErr w:type="spellEnd"/>
+      <w:r>
+        <w:rPr>
+          <w:rFonts w:ascii="Times New Roman" w:hAnsi="Times New Roman" w:cs="Times New Roman"/>
+          <w:sz w:val="24"/>
+          <w:szCs w:val="24"/>
+        </w:rPr>
+        <w:t>)</w:t>
+      </w:r>
+    </w:p>
+    <w:p>
+      <w:pPr>
+        <w:pStyle w:val="a3"/>
+        <w:numPr>
+          <w:ilvl w:val="0"/>
+          <w:numId w:val="12"/>
+        </w:numPr>
+        <w:spacing w:after="0" w:line="240" w:lineRule="auto"/>
+        <w:rPr>
+          <w:rFonts w:ascii="Times New Roman" w:hAnsi="Times New Roman" w:cs="Times New Roman"/>
+          <w:sz w:val="24"/>
+          <w:szCs w:val="24"/>
+        </w:rPr>
+      </w:pPr>
+      <w:proofErr w:type="spellStart"/>
+      <w:r>
+        <w:rPr>
+          <w:rFonts w:ascii="Times New Roman" w:hAnsi="Times New Roman" w:cs="Times New Roman"/>
+          <w:sz w:val="24"/>
+          <w:szCs w:val="24"/>
+        </w:rPr>
+        <w:t>Энзимопатические</w:t>
+      </w:r>
+      <w:proofErr w:type="spellEnd"/>
+      <w:r>
+        <w:rPr>
+          <w:rFonts w:ascii="Times New Roman" w:hAnsi="Times New Roman" w:cs="Times New Roman"/>
+          <w:sz w:val="24"/>
+          <w:szCs w:val="24"/>
+        </w:rPr>
+        <w:t xml:space="preserve"> формы олигофрении обусловлены нарушениями белкового, углеводного, липидного и других видов обмена:</w:t>
+      </w:r>
+    </w:p>
+    <w:p>
+      <w:pPr>
+        <w:pStyle w:val="a3"/>
+        <w:numPr>
+          <w:ilvl w:val="1"/>
+          <w:numId w:val="13"/>
+        </w:numPr>
+        <w:spacing w:after="0" w:line="240" w:lineRule="auto"/>
+        <w:rPr>
+          <w:rFonts w:ascii="Times New Roman" w:hAnsi="Times New Roman" w:cs="Times New Roman"/>
+          <w:sz w:val="24"/>
+          <w:szCs w:val="24"/>
+        </w:rPr>
+      </w:pPr>
+      <w:r>
+        <w:rPr>
+          <w:rFonts w:ascii="Times New Roman" w:hAnsi="Times New Roman" w:cs="Times New Roman"/>
+          <w:sz w:val="24"/>
+          <w:szCs w:val="24"/>
+        </w:rPr>
+        <w:t>Белкового обмена: фенилкетонурия, болезнь «кленов</w:t>
+      </w:r>
+      <w:bookmarkStart w:id="0" w:name="_GoBack"/>
+      <w:bookmarkEnd w:id="0"/>
+      <w:r>
+        <w:rPr>
+          <w:rFonts w:ascii="Times New Roman" w:hAnsi="Times New Roman" w:cs="Times New Roman"/>
+          <w:sz w:val="24"/>
+          <w:szCs w:val="24"/>
+        </w:rPr>
+        <w:t>ого сиропа», Н-болезнь.</w:t>
+      </w:r>
+    </w:p>
+    <w:p>
+      <w:pPr>
+        <w:pStyle w:val="a3"/>
+        <w:numPr>
+          <w:ilvl w:val="1"/>
+          <w:numId w:val="13"/>
+        </w:numPr>
+        <w:spacing w:after="0" w:line="240" w:lineRule="auto"/>
+        <w:rPr>
+          <w:rFonts w:ascii="Times New Roman" w:hAnsi="Times New Roman" w:cs="Times New Roman"/>
+          <w:sz w:val="24"/>
+          <w:szCs w:val="24"/>
+        </w:rPr>
+      </w:pPr>
+      <w:r>
+        <w:rPr>
+          <w:rFonts w:ascii="Times New Roman" w:hAnsi="Times New Roman" w:cs="Times New Roman"/>
+          <w:sz w:val="24"/>
+          <w:szCs w:val="24"/>
+        </w:rPr>
+        <w:t xml:space="preserve">Углеводного обмена: </w:t>
+      </w:r>
+      <w:proofErr w:type="spellStart"/>
+      <w:r>
+        <w:rPr>
+          <w:rFonts w:ascii="Times New Roman" w:hAnsi="Times New Roman" w:cs="Times New Roman"/>
+          <w:sz w:val="24"/>
+          <w:szCs w:val="24"/>
+        </w:rPr>
+        <w:t>галактоземия</w:t>
+      </w:r>
+      <w:proofErr w:type="spellEnd"/>
+      <w:r>
+        <w:rPr>
+          <w:rFonts w:ascii="Times New Roman" w:hAnsi="Times New Roman" w:cs="Times New Roman"/>
+          <w:sz w:val="24"/>
+          <w:szCs w:val="24"/>
+        </w:rPr>
+        <w:t xml:space="preserve">, </w:t>
+      </w:r>
+      <w:proofErr w:type="spellStart"/>
+      <w:r>
+        <w:rPr>
+          <w:rFonts w:ascii="Times New Roman" w:hAnsi="Times New Roman" w:cs="Times New Roman"/>
+          <w:sz w:val="24"/>
+          <w:szCs w:val="24"/>
+        </w:rPr>
+        <w:t>фруктозурия</w:t>
+      </w:r>
+      <w:proofErr w:type="spellEnd"/>
+      <w:r>
+        <w:rPr>
+          <w:rFonts w:ascii="Times New Roman" w:hAnsi="Times New Roman" w:cs="Times New Roman"/>
+          <w:sz w:val="24"/>
+          <w:szCs w:val="24"/>
+        </w:rPr>
+        <w:t>.</w:t>
+      </w:r>
+    </w:p>
+    <w:p>
+      <w:pPr>
+        <w:pStyle w:val="a3"/>
+        <w:numPr>
+          <w:ilvl w:val="1"/>
+          <w:numId w:val="13"/>
+        </w:numPr>
+        <w:spacing w:after="0" w:line="240" w:lineRule="auto"/>
+        <w:rPr>
+          <w:rFonts w:ascii="Times New Roman" w:hAnsi="Times New Roman" w:cs="Times New Roman"/>
+          <w:sz w:val="24"/>
+          <w:szCs w:val="24"/>
+        </w:rPr>
+      </w:pPr>
+      <w:r>
+        <w:rPr>
+          <w:rFonts w:ascii="Times New Roman" w:hAnsi="Times New Roman" w:cs="Times New Roman"/>
+          <w:sz w:val="24"/>
+          <w:szCs w:val="24"/>
+        </w:rPr>
+        <w:t xml:space="preserve">Липидного обмена: болезнь Тея-Сакса или </w:t>
+      </w:r>
+      <w:proofErr w:type="spellStart"/>
+      <w:r>
+        <w:rPr>
+          <w:rFonts w:ascii="Times New Roman" w:hAnsi="Times New Roman" w:cs="Times New Roman"/>
+          <w:sz w:val="24"/>
+          <w:szCs w:val="24"/>
+        </w:rPr>
+        <w:t>амавротична</w:t>
+      </w:r>
+      <w:proofErr w:type="spellEnd"/>
+      <w:r>
+        <w:rPr>
+          <w:rFonts w:ascii="Times New Roman" w:hAnsi="Times New Roman" w:cs="Times New Roman"/>
+          <w:sz w:val="24"/>
+          <w:szCs w:val="24"/>
+        </w:rPr>
+        <w:t xml:space="preserve"> идиотизм.</w:t>
+      </w:r>
+    </w:p>
+    <w:p>
+      <w:pPr>
+        <w:pStyle w:val="a3"/>
+        <w:numPr>
+          <w:ilvl w:val="0"/>
+          <w:numId w:val="12"/>
+        </w:numPr>
+        <w:spacing w:after="0" w:line="240" w:lineRule="auto"/>
+        <w:rPr>
+          <w:rFonts w:ascii="Times New Roman" w:hAnsi="Times New Roman" w:cs="Times New Roman"/>
+          <w:sz w:val="24"/>
+          <w:szCs w:val="24"/>
+        </w:rPr>
+      </w:pPr>
+      <w:proofErr w:type="spellStart"/>
+      <w:r>
+        <w:rPr>
+          <w:rFonts w:ascii="Times New Roman" w:hAnsi="Times New Roman" w:cs="Times New Roman"/>
+          <w:sz w:val="24"/>
+          <w:szCs w:val="24"/>
+        </w:rPr>
+        <w:t>Дизостотические</w:t>
+      </w:r>
+      <w:proofErr w:type="spellEnd"/>
+      <w:r>
+        <w:rPr>
+          <w:rFonts w:ascii="Times New Roman" w:hAnsi="Times New Roman" w:cs="Times New Roman"/>
+          <w:sz w:val="24"/>
+          <w:szCs w:val="24"/>
+        </w:rPr>
+        <w:t xml:space="preserve"> формы олигофрении </w:t>
+      </w:r>
+      <w:r>
+        <w:rPr>
+          <w:rFonts w:ascii="Times New Roman" w:hAnsi="Times New Roman" w:cs="Times New Roman"/>
+          <w:sz w:val="24"/>
+          <w:szCs w:val="24"/>
+        </w:rPr>
+        <w:t>–</w:t>
+      </w:r>
+      <w:r>
+        <w:rPr>
+          <w:rFonts w:ascii="Times New Roman" w:hAnsi="Times New Roman" w:cs="Times New Roman"/>
+          <w:sz w:val="24"/>
+          <w:szCs w:val="24"/>
+        </w:rPr>
+        <w:t xml:space="preserve"> это те формы, связанные с нарушением развития костей и кожи (синдром </w:t>
+      </w:r>
+      <w:proofErr w:type="spellStart"/>
+      <w:r>
+        <w:rPr>
+          <w:rFonts w:ascii="Times New Roman" w:hAnsi="Times New Roman" w:cs="Times New Roman"/>
+          <w:sz w:val="24"/>
+          <w:szCs w:val="24"/>
+        </w:rPr>
+        <w:t>Аперта</w:t>
+      </w:r>
+      <w:proofErr w:type="spellEnd"/>
+      <w:r>
+        <w:rPr>
+          <w:rFonts w:ascii="Times New Roman" w:hAnsi="Times New Roman" w:cs="Times New Roman"/>
+          <w:sz w:val="24"/>
+          <w:szCs w:val="24"/>
+        </w:rPr>
+        <w:t xml:space="preserve">, </w:t>
+      </w:r>
+      <w:proofErr w:type="spellStart"/>
+      <w:r>
+        <w:rPr>
+          <w:rFonts w:ascii="Times New Roman" w:hAnsi="Times New Roman" w:cs="Times New Roman"/>
+          <w:sz w:val="24"/>
+          <w:szCs w:val="24"/>
+        </w:rPr>
+        <w:t>Морфана</w:t>
+      </w:r>
+      <w:proofErr w:type="spellEnd"/>
+      <w:r>
+        <w:rPr>
+          <w:rFonts w:ascii="Times New Roman" w:hAnsi="Times New Roman" w:cs="Times New Roman"/>
+          <w:sz w:val="24"/>
+          <w:szCs w:val="24"/>
+        </w:rPr>
+        <w:t>, ихтиоз).</w:t>
+      </w:r>
+    </w:p>
+    <w:p>
+      <w:pPr>
+        <w:pStyle w:val="a3"/>
+        <w:numPr>
+          <w:ilvl w:val="0"/>
+          <w:numId w:val="11"/>
+        </w:numPr>
+        <w:spacing w:after="0" w:line="240" w:lineRule="auto"/>
+        <w:rPr>
+          <w:rFonts w:ascii="Times New Roman" w:hAnsi="Times New Roman" w:cs="Times New Roman"/>
+          <w:b/>
+          <w:sz w:val="24"/>
+          <w:szCs w:val="24"/>
+        </w:rPr>
+      </w:pPr>
+      <w:proofErr w:type="spellStart"/>
+      <w:r>
+        <w:rPr>
+          <w:rFonts w:ascii="Times New Roman" w:hAnsi="Times New Roman" w:cs="Times New Roman"/>
+          <w:b/>
+          <w:sz w:val="24"/>
+          <w:szCs w:val="24"/>
+        </w:rPr>
+        <w:t>Эмбрио</w:t>
+      </w:r>
+      <w:proofErr w:type="spellEnd"/>
+      <w:r>
+        <w:rPr>
+          <w:rFonts w:ascii="Times New Roman" w:hAnsi="Times New Roman" w:cs="Times New Roman"/>
+          <w:b/>
+          <w:sz w:val="24"/>
+          <w:szCs w:val="24"/>
+        </w:rPr>
+        <w:t xml:space="preserve">- и </w:t>
+      </w:r>
+      <w:proofErr w:type="spellStart"/>
+      <w:r>
+        <w:rPr>
+          <w:rFonts w:ascii="Times New Roman" w:hAnsi="Times New Roman" w:cs="Times New Roman"/>
+          <w:b/>
+          <w:sz w:val="24"/>
+          <w:szCs w:val="24"/>
+        </w:rPr>
+        <w:t>фетопатии</w:t>
+      </w:r>
+      <w:proofErr w:type="spellEnd"/>
+      <w:r>
+        <w:rPr>
+          <w:rFonts w:ascii="Times New Roman" w:hAnsi="Times New Roman" w:cs="Times New Roman"/>
+          <w:b/>
+          <w:sz w:val="24"/>
+          <w:szCs w:val="24"/>
+        </w:rPr>
+        <w:t xml:space="preserve"> </w:t>
+      </w:r>
+      <w:r>
+        <w:rPr>
+          <w:rFonts w:ascii="Times New Roman" w:hAnsi="Times New Roman" w:cs="Times New Roman"/>
+          <w:b/>
+          <w:sz w:val="24"/>
+          <w:szCs w:val="24"/>
+        </w:rPr>
+        <w:t>–</w:t>
+      </w:r>
+      <w:r>
+        <w:rPr>
+          <w:rFonts w:ascii="Times New Roman" w:hAnsi="Times New Roman" w:cs="Times New Roman"/>
+          <w:b/>
+          <w:sz w:val="24"/>
+          <w:szCs w:val="24"/>
+        </w:rPr>
+        <w:t xml:space="preserve"> это олигофрении вызванные внутриутробным поражением зародыша или плода.</w:t>
+      </w:r>
+    </w:p>
+    <w:p>
+      <w:pPr>
+        <w:pStyle w:val="a3"/>
+        <w:numPr>
+          <w:ilvl w:val="0"/>
+          <w:numId w:val="8"/>
+        </w:numPr>
+        <w:spacing w:after="0" w:line="240" w:lineRule="auto"/>
+        <w:rPr>
+          <w:rFonts w:ascii="Times New Roman" w:hAnsi="Times New Roman" w:cs="Times New Roman"/>
+          <w:sz w:val="24"/>
+          <w:szCs w:val="24"/>
+        </w:rPr>
+      </w:pPr>
+      <w:r>
+        <w:rPr>
+          <w:rFonts w:ascii="Times New Roman" w:hAnsi="Times New Roman" w:cs="Times New Roman"/>
+          <w:sz w:val="24"/>
+          <w:szCs w:val="24"/>
+        </w:rPr>
+        <w:t>Вирусные инфекции.</w:t>
+      </w:r>
+    </w:p>
+    <w:p>
+      <w:pPr>
+        <w:pStyle w:val="a3"/>
+        <w:numPr>
+          <w:ilvl w:val="0"/>
+          <w:numId w:val="8"/>
+        </w:numPr>
+        <w:spacing w:after="0" w:line="240" w:lineRule="auto"/>
+        <w:rPr>
+          <w:rFonts w:ascii="Times New Roman" w:hAnsi="Times New Roman" w:cs="Times New Roman"/>
+          <w:sz w:val="24"/>
+          <w:szCs w:val="24"/>
+        </w:rPr>
+      </w:pPr>
+      <w:r>
+        <w:rPr>
+          <w:rFonts w:ascii="Times New Roman" w:hAnsi="Times New Roman" w:cs="Times New Roman"/>
+          <w:sz w:val="24"/>
+          <w:szCs w:val="24"/>
+        </w:rPr>
+        <w:t>Врожденный сифилис, токсикозом.</w:t>
+      </w:r>
+    </w:p>
+    <w:p>
+      <w:pPr>
+        <w:pStyle w:val="a3"/>
+        <w:numPr>
+          <w:ilvl w:val="0"/>
+          <w:numId w:val="8"/>
+        </w:numPr>
+        <w:spacing w:after="0" w:line="240" w:lineRule="auto"/>
+        <w:rPr>
+          <w:rFonts w:ascii="Times New Roman" w:hAnsi="Times New Roman" w:cs="Times New Roman"/>
+          <w:sz w:val="24"/>
+          <w:szCs w:val="24"/>
+        </w:rPr>
+      </w:pPr>
+      <w:r>
+        <w:rPr>
+          <w:rFonts w:ascii="Times New Roman" w:hAnsi="Times New Roman" w:cs="Times New Roman"/>
+          <w:sz w:val="24"/>
+          <w:szCs w:val="24"/>
+        </w:rPr>
+        <w:t>Гормональными нарушениями.</w:t>
+      </w:r>
+    </w:p>
+    <w:p>
+      <w:pPr>
+        <w:pStyle w:val="a3"/>
+        <w:numPr>
+          <w:ilvl w:val="0"/>
+          <w:numId w:val="11"/>
+        </w:numPr>
+        <w:spacing w:after="0" w:line="240" w:lineRule="auto"/>
+        <w:rPr>
+          <w:rFonts w:ascii="Times New Roman" w:hAnsi="Times New Roman" w:cs="Times New Roman"/>
+          <w:b/>
+          <w:sz w:val="24"/>
+          <w:szCs w:val="24"/>
+        </w:rPr>
+      </w:pPr>
+      <w:r>
+        <w:rPr>
+          <w:rFonts w:ascii="Times New Roman" w:hAnsi="Times New Roman" w:cs="Times New Roman"/>
+          <w:b/>
+          <w:sz w:val="24"/>
+          <w:szCs w:val="24"/>
+        </w:rPr>
+        <w:t>Олигофрении обусловлены вредными факторами перинатального периода первых 3х лет жизни:</w:t>
+      </w:r>
+    </w:p>
+    <w:p>
+      <w:pPr>
+        <w:pStyle w:val="a3"/>
+        <w:numPr>
+          <w:ilvl w:val="0"/>
+          <w:numId w:val="9"/>
+        </w:numPr>
+        <w:spacing w:after="0" w:line="240" w:lineRule="auto"/>
+        <w:rPr>
+          <w:rFonts w:ascii="Times New Roman" w:hAnsi="Times New Roman" w:cs="Times New Roman"/>
+          <w:sz w:val="24"/>
+          <w:szCs w:val="24"/>
+        </w:rPr>
+      </w:pPr>
+      <w:r>
+        <w:rPr>
+          <w:rFonts w:ascii="Times New Roman" w:hAnsi="Times New Roman" w:cs="Times New Roman"/>
+          <w:sz w:val="24"/>
+          <w:szCs w:val="24"/>
+        </w:rPr>
+        <w:t>Обусловленные биологической несовместимостью крови матери и плода (например конфликт по</w:t>
+      </w:r>
+      <w:r>
+        <w:rPr>
+          <w:rFonts w:ascii="Times New Roman" w:hAnsi="Times New Roman" w:cs="Times New Roman"/>
+          <w:sz w:val="24"/>
+          <w:szCs w:val="24"/>
+        </w:rPr>
+        <w:t xml:space="preserve"> </w:t>
+      </w:r>
+      <w:r>
+        <w:rPr>
+          <w:rFonts w:ascii="Times New Roman" w:hAnsi="Times New Roman" w:cs="Times New Roman"/>
+          <w:sz w:val="24"/>
+          <w:szCs w:val="24"/>
+        </w:rPr>
+        <w:t>резус-фактор</w:t>
+      </w:r>
+      <w:r>
+        <w:rPr>
+          <w:rFonts w:ascii="Times New Roman" w:hAnsi="Times New Roman" w:cs="Times New Roman"/>
+          <w:sz w:val="24"/>
+          <w:szCs w:val="24"/>
+        </w:rPr>
+        <w:t>у</w:t>
+      </w:r>
+      <w:r>
+        <w:rPr>
+          <w:rFonts w:ascii="Times New Roman" w:hAnsi="Times New Roman" w:cs="Times New Roman"/>
+          <w:sz w:val="24"/>
+          <w:szCs w:val="24"/>
+        </w:rPr>
+        <w:t>)</w:t>
+      </w:r>
+    </w:p>
+    <w:p>
+      <w:pPr>
+        <w:pStyle w:val="a3"/>
+        <w:numPr>
+          <w:ilvl w:val="0"/>
+          <w:numId w:val="9"/>
+        </w:numPr>
+        <w:spacing w:after="0" w:line="240" w:lineRule="auto"/>
+        <w:rPr>
+          <w:rFonts w:ascii="Times New Roman" w:hAnsi="Times New Roman" w:cs="Times New Roman"/>
+          <w:sz w:val="24"/>
+          <w:szCs w:val="24"/>
+        </w:rPr>
+      </w:pPr>
+      <w:r>
+        <w:rPr>
+          <w:rFonts w:ascii="Times New Roman" w:hAnsi="Times New Roman" w:cs="Times New Roman"/>
+          <w:sz w:val="24"/>
+          <w:szCs w:val="24"/>
+        </w:rPr>
+        <w:t>Вызванные асфиксией плода и новорожденного, а также родовой травмой</w:t>
+      </w:r>
+    </w:p>
+    <w:p>
+      <w:pPr>
+        <w:pStyle w:val="a3"/>
+        <w:numPr>
+          <w:ilvl w:val="0"/>
+          <w:numId w:val="9"/>
+        </w:numPr>
+        <w:spacing w:after="0" w:line="240" w:lineRule="auto"/>
+        <w:rPr>
+          <w:rFonts w:ascii="Times New Roman" w:hAnsi="Times New Roman" w:cs="Times New Roman"/>
+          <w:sz w:val="24"/>
+          <w:szCs w:val="24"/>
+        </w:rPr>
+      </w:pPr>
+      <w:r>
+        <w:rPr>
+          <w:rFonts w:ascii="Times New Roman" w:hAnsi="Times New Roman" w:cs="Times New Roman"/>
+          <w:sz w:val="24"/>
+          <w:szCs w:val="24"/>
+        </w:rPr>
+        <w:t>Вызванные перенесенными в раннем детстве инфекциями и черепно-мозговыми травмами.</w:t>
+      </w:r>
+    </w:p>
+    <w:p>
+      <w:pPr>
+        <w:pStyle w:val="a3"/>
+        <w:numPr>
+          <w:ilvl w:val="0"/>
+          <w:numId w:val="11"/>
+        </w:numPr>
+        <w:spacing w:after="0" w:line="240" w:lineRule="auto"/>
+        <w:rPr>
+          <w:rFonts w:ascii="Times New Roman" w:hAnsi="Times New Roman" w:cs="Times New Roman"/>
+          <w:b/>
+          <w:sz w:val="24"/>
+          <w:szCs w:val="24"/>
+        </w:rPr>
+      </w:pPr>
+      <w:r>
+        <w:rPr>
+          <w:rFonts w:ascii="Times New Roman" w:hAnsi="Times New Roman" w:cs="Times New Roman"/>
+          <w:b/>
+          <w:sz w:val="24"/>
+          <w:szCs w:val="24"/>
+        </w:rPr>
+        <w:t>Атипичные формы олигофрении:</w:t>
+      </w:r>
+    </w:p>
+    <w:p>
+      <w:pPr>
+        <w:pStyle w:val="a3"/>
+        <w:numPr>
+          <w:ilvl w:val="0"/>
+          <w:numId w:val="10"/>
+        </w:numPr>
+        <w:spacing w:after="0" w:line="240" w:lineRule="auto"/>
+        <w:rPr>
+          <w:rFonts w:ascii="Times New Roman" w:hAnsi="Times New Roman" w:cs="Times New Roman"/>
+          <w:sz w:val="24"/>
+          <w:szCs w:val="24"/>
+        </w:rPr>
+      </w:pPr>
+      <w:r>
+        <w:rPr>
+          <w:rFonts w:ascii="Times New Roman" w:hAnsi="Times New Roman" w:cs="Times New Roman"/>
+          <w:sz w:val="24"/>
+          <w:szCs w:val="24"/>
+        </w:rPr>
+        <w:t>Кретинизм</w:t>
+      </w:r>
+    </w:p>
+    <w:p>
+      <w:pPr>
+        <w:pStyle w:val="a3"/>
+        <w:numPr>
+          <w:ilvl w:val="0"/>
+          <w:numId w:val="10"/>
+        </w:numPr>
+        <w:spacing w:after="0" w:line="240" w:lineRule="auto"/>
+        <w:rPr>
+          <w:rFonts w:ascii="Times New Roman" w:hAnsi="Times New Roman" w:cs="Times New Roman"/>
+          <w:sz w:val="24"/>
+          <w:szCs w:val="24"/>
+        </w:rPr>
+      </w:pPr>
+      <w:r>
+        <w:rPr>
+          <w:rFonts w:ascii="Times New Roman" w:hAnsi="Times New Roman" w:cs="Times New Roman"/>
+          <w:sz w:val="24"/>
+          <w:szCs w:val="24"/>
+        </w:rPr>
+        <w:lastRenderedPageBreak/>
+        <w:t>Олигофрении обусловлены гидроцефалией или краниостеноз</w:t>
+      </w:r>
+    </w:p>
+    <w:p>
+      <w:pPr>
+        <w:pStyle w:val="a3"/>
+        <w:numPr>
+          <w:ilvl w:val="0"/>
+          <w:numId w:val="10"/>
+        </w:numPr>
+        <w:spacing w:after="0" w:line="240" w:lineRule="auto"/>
+        <w:rPr>
+          <w:rFonts w:ascii="Times New Roman" w:hAnsi="Times New Roman" w:cs="Times New Roman"/>
+          <w:sz w:val="24"/>
+          <w:szCs w:val="24"/>
+        </w:rPr>
+      </w:pPr>
+      <w:r>
+        <w:rPr>
+          <w:rFonts w:ascii="Times New Roman" w:hAnsi="Times New Roman" w:cs="Times New Roman"/>
+          <w:sz w:val="24"/>
+          <w:szCs w:val="24"/>
+        </w:rPr>
+        <w:t>Олигофрении обусловлены опухолями головного мозга.</w:t>
+      </w:r>
+    </w:p>
+    <w:p>
+      <w:pPr>
         <w:widowControl w:val="0"/>
         <w:autoSpaceDE w:val="0"/>
         <w:autoSpaceDN w:val="0"/>
@@ -541,7 +1281,7 @@
           <w:szCs w:val="24"/>
         </w:rPr>
       </w:pPr>
-      <w:bookmarkStart w:id="0" w:name="_Hlk8484990"/>
+      <w:bookmarkStart w:id="1" w:name="_Hlk8484990"/>
       <w:r>
         <w:rPr>
           <w:rFonts w:ascii="Times New Roman" w:hAnsi="Times New Roman" w:cs="Times New Roman"/>
@@ -553,7 +1293,7 @@
         <w:t>3. Терапия реактивных психозов.</w:t>
       </w:r>
     </w:p>
-    <w:bookmarkEnd w:id="0"/>
+    <w:bookmarkEnd w:id="1"/>
     <w:p>
       <w:pPr>
         <w:spacing w:after="0" w:line="240" w:lineRule="auto"/>
@@ -599,16 +1339,318 @@
           <w:sz w:val="24"/>
           <w:szCs w:val="24"/>
         </w:rPr>
-        <w:t xml:space="preserve">) / </w:t>
-      </w:r>
-      <w:proofErr w:type="spellStart"/>
-      <w:r>
-        <w:rPr>
-          <w:rFonts w:ascii="Times New Roman" w:hAnsi="Times New Roman" w:cs="Times New Roman"/>
-          <w:sz w:val="24"/>
-          <w:szCs w:val="24"/>
-        </w:rPr>
-        <w:t>галоперидола</w:t>
+        <w:t xml:space="preserve">) / галоперидола). </w:t>
+      </w:r>
+    </w:p>
+    <w:p>
+      <w:pPr>
+        <w:spacing w:after="0" w:line="240" w:lineRule="auto"/>
+        <w:ind w:firstLine="567"/>
+        <w:jc w:val="both"/>
+        <w:rPr>
+          <w:rFonts w:ascii="Times New Roman" w:hAnsi="Times New Roman" w:cs="Times New Roman"/>
+          <w:sz w:val="24"/>
+          <w:szCs w:val="24"/>
+        </w:rPr>
+      </w:pPr>
+      <w:r>
+        <w:rPr>
+          <w:rFonts w:ascii="Times New Roman" w:hAnsi="Times New Roman" w:cs="Times New Roman"/>
+          <w:sz w:val="24"/>
+          <w:szCs w:val="24"/>
+        </w:rPr>
+        <w:t xml:space="preserve">Нерезкое возбуждение → транквилизаторы (диазепам, хлордиазепоксид) в/м. Тяжелые истерические психозы → нейролептики в/в (галоперидол, </w:t>
+      </w:r>
+      <w:proofErr w:type="spellStart"/>
+      <w:r>
+        <w:rPr>
+          <w:rFonts w:ascii="Times New Roman" w:hAnsi="Times New Roman" w:cs="Times New Roman"/>
+          <w:sz w:val="24"/>
+          <w:szCs w:val="24"/>
+        </w:rPr>
+        <w:t>трифлуперидол</w:t>
+      </w:r>
+      <w:proofErr w:type="spellEnd"/>
+      <w:r>
+        <w:rPr>
+          <w:rFonts w:ascii="Times New Roman" w:hAnsi="Times New Roman" w:cs="Times New Roman"/>
+          <w:sz w:val="24"/>
+          <w:szCs w:val="24"/>
+        </w:rPr>
+        <w:t xml:space="preserve">, </w:t>
+      </w:r>
+      <w:proofErr w:type="spellStart"/>
+      <w:r>
+        <w:rPr>
+          <w:rFonts w:ascii="Times New Roman" w:hAnsi="Times New Roman" w:cs="Times New Roman"/>
+          <w:sz w:val="24"/>
+          <w:szCs w:val="24"/>
+        </w:rPr>
+        <w:t>трифлуперазин</w:t>
+      </w:r>
+      <w:proofErr w:type="spellEnd"/>
+      <w:r>
+        <w:rPr>
+          <w:rFonts w:ascii="Times New Roman" w:hAnsi="Times New Roman" w:cs="Times New Roman"/>
+          <w:sz w:val="24"/>
+          <w:szCs w:val="24"/>
+        </w:rPr>
+        <w:t>) + транквилизаторы.</w:t>
+      </w:r>
+    </w:p>
+    <w:p>
+      <w:pPr>
+        <w:spacing w:after="0" w:line="240" w:lineRule="auto"/>
+        <w:ind w:firstLine="567"/>
+        <w:jc w:val="both"/>
+        <w:rPr>
+          <w:rFonts w:ascii="Times New Roman" w:hAnsi="Times New Roman" w:cs="Times New Roman"/>
+          <w:sz w:val="24"/>
+          <w:szCs w:val="24"/>
+        </w:rPr>
+      </w:pPr>
+      <w:r>
+        <w:rPr>
+          <w:rFonts w:ascii="Times New Roman" w:hAnsi="Times New Roman" w:cs="Times New Roman"/>
+          <w:i/>
+          <w:sz w:val="24"/>
+          <w:szCs w:val="24"/>
+          <w:u w:val="single"/>
+        </w:rPr>
+        <w:t>Реактивные депрессии:</w:t>
+      </w:r>
+      <w:r>
+        <w:rPr>
+          <w:rFonts w:ascii="Times New Roman" w:hAnsi="Times New Roman" w:cs="Times New Roman"/>
+          <w:sz w:val="24"/>
+          <w:szCs w:val="24"/>
+        </w:rPr>
+        <w:t xml:space="preserve"> </w:t>
+      </w:r>
+      <w:proofErr w:type="spellStart"/>
+      <w:r>
+        <w:rPr>
+          <w:rFonts w:ascii="Times New Roman" w:hAnsi="Times New Roman" w:cs="Times New Roman"/>
+          <w:sz w:val="24"/>
+          <w:szCs w:val="24"/>
+        </w:rPr>
+        <w:t>тимолептические</w:t>
+      </w:r>
+      <w:proofErr w:type="spellEnd"/>
+      <w:r>
+        <w:rPr>
+          <w:rFonts w:ascii="Times New Roman" w:hAnsi="Times New Roman" w:cs="Times New Roman"/>
+          <w:sz w:val="24"/>
+          <w:szCs w:val="24"/>
+        </w:rPr>
+        <w:t xml:space="preserve"> средства + транквилизаторы (диазепам, хлордиазепоксид) + нейролептики (</w:t>
+      </w:r>
+      <w:proofErr w:type="spellStart"/>
+      <w:r>
+        <w:rPr>
+          <w:rFonts w:ascii="Times New Roman" w:hAnsi="Times New Roman" w:cs="Times New Roman"/>
+          <w:sz w:val="24"/>
+          <w:szCs w:val="24"/>
+        </w:rPr>
+        <w:t>сульпирид</w:t>
+      </w:r>
+      <w:proofErr w:type="spellEnd"/>
+      <w:r>
+        <w:rPr>
+          <w:rFonts w:ascii="Times New Roman" w:hAnsi="Times New Roman" w:cs="Times New Roman"/>
+          <w:sz w:val="24"/>
+          <w:szCs w:val="24"/>
+        </w:rPr>
+        <w:t xml:space="preserve">, </w:t>
+      </w:r>
+      <w:proofErr w:type="spellStart"/>
+      <w:r>
+        <w:rPr>
+          <w:rFonts w:ascii="Times New Roman" w:hAnsi="Times New Roman" w:cs="Times New Roman"/>
+          <w:sz w:val="24"/>
+          <w:szCs w:val="24"/>
+        </w:rPr>
+        <w:t>алимемазин</w:t>
+      </w:r>
+      <w:proofErr w:type="spellEnd"/>
+      <w:r>
+        <w:rPr>
+          <w:rFonts w:ascii="Times New Roman" w:hAnsi="Times New Roman" w:cs="Times New Roman"/>
+          <w:sz w:val="24"/>
+          <w:szCs w:val="24"/>
+        </w:rPr>
+        <w:t xml:space="preserve">, </w:t>
+      </w:r>
+      <w:proofErr w:type="spellStart"/>
+      <w:r>
+        <w:rPr>
+          <w:rFonts w:ascii="Times New Roman" w:hAnsi="Times New Roman" w:cs="Times New Roman"/>
+          <w:sz w:val="24"/>
+          <w:szCs w:val="24"/>
+        </w:rPr>
+        <w:t>хлорпротиксен</w:t>
+      </w:r>
+      <w:proofErr w:type="spellEnd"/>
+      <w:r>
+        <w:rPr>
+          <w:rFonts w:ascii="Times New Roman" w:hAnsi="Times New Roman" w:cs="Times New Roman"/>
+          <w:sz w:val="24"/>
+          <w:szCs w:val="24"/>
+        </w:rPr>
+        <w:t xml:space="preserve">) + трициклические антидепрессанты (амитриптилин, </w:t>
+      </w:r>
+      <w:proofErr w:type="spellStart"/>
+      <w:r>
+        <w:rPr>
+          <w:rFonts w:ascii="Times New Roman" w:hAnsi="Times New Roman" w:cs="Times New Roman"/>
+          <w:sz w:val="24"/>
+          <w:szCs w:val="24"/>
+        </w:rPr>
+        <w:t>имипрамин</w:t>
+      </w:r>
+      <w:proofErr w:type="spellEnd"/>
+      <w:r>
+        <w:rPr>
+          <w:rFonts w:ascii="Times New Roman" w:hAnsi="Times New Roman" w:cs="Times New Roman"/>
+          <w:sz w:val="24"/>
+          <w:szCs w:val="24"/>
+        </w:rPr>
+        <w:t xml:space="preserve">, </w:t>
+      </w:r>
+      <w:proofErr w:type="spellStart"/>
+      <w:r>
+        <w:rPr>
+          <w:rFonts w:ascii="Times New Roman" w:hAnsi="Times New Roman" w:cs="Times New Roman"/>
+          <w:sz w:val="24"/>
+          <w:szCs w:val="24"/>
+        </w:rPr>
+        <w:t>кломипрамин</w:t>
+      </w:r>
+      <w:proofErr w:type="spellEnd"/>
+      <w:r>
+        <w:rPr>
+          <w:rFonts w:ascii="Times New Roman" w:hAnsi="Times New Roman" w:cs="Times New Roman"/>
+          <w:sz w:val="24"/>
+          <w:szCs w:val="24"/>
+        </w:rPr>
+        <w:t>). Неглубокие депрессии → селективные антидепрессанты (</w:t>
+      </w:r>
+      <w:proofErr w:type="spellStart"/>
+      <w:r>
+        <w:rPr>
+          <w:rFonts w:ascii="Times New Roman" w:hAnsi="Times New Roman" w:cs="Times New Roman"/>
+          <w:sz w:val="24"/>
+          <w:szCs w:val="24"/>
+        </w:rPr>
+        <w:t>мапротилин</w:t>
+      </w:r>
+      <w:proofErr w:type="spellEnd"/>
+      <w:r>
+        <w:rPr>
+          <w:rFonts w:ascii="Times New Roman" w:hAnsi="Times New Roman" w:cs="Times New Roman"/>
+          <w:sz w:val="24"/>
+          <w:szCs w:val="24"/>
+        </w:rPr>
+        <w:t xml:space="preserve">, </w:t>
+      </w:r>
+      <w:proofErr w:type="spellStart"/>
+      <w:r>
+        <w:rPr>
+          <w:rFonts w:ascii="Times New Roman" w:hAnsi="Times New Roman" w:cs="Times New Roman"/>
+          <w:sz w:val="24"/>
+          <w:szCs w:val="24"/>
+        </w:rPr>
+        <w:t>пиразидол</w:t>
+      </w:r>
+      <w:proofErr w:type="spellEnd"/>
+      <w:r>
+        <w:rPr>
+          <w:rFonts w:ascii="Times New Roman" w:hAnsi="Times New Roman" w:cs="Times New Roman"/>
+          <w:sz w:val="24"/>
+          <w:szCs w:val="24"/>
+        </w:rPr>
+        <w:t xml:space="preserve">, </w:t>
+      </w:r>
+      <w:proofErr w:type="spellStart"/>
+      <w:r>
+        <w:rPr>
+          <w:rFonts w:ascii="Times New Roman" w:hAnsi="Times New Roman" w:cs="Times New Roman"/>
+          <w:sz w:val="24"/>
+          <w:szCs w:val="24"/>
+        </w:rPr>
+        <w:t>тианептин</w:t>
+      </w:r>
+      <w:proofErr w:type="spellEnd"/>
+      <w:r>
+        <w:rPr>
+          <w:rFonts w:ascii="Times New Roman" w:hAnsi="Times New Roman" w:cs="Times New Roman"/>
+          <w:sz w:val="24"/>
+          <w:szCs w:val="24"/>
+        </w:rPr>
+        <w:t xml:space="preserve">, </w:t>
+      </w:r>
+      <w:proofErr w:type="spellStart"/>
+      <w:r>
+        <w:rPr>
+          <w:rFonts w:ascii="Times New Roman" w:hAnsi="Times New Roman" w:cs="Times New Roman"/>
+          <w:sz w:val="24"/>
+          <w:szCs w:val="24"/>
+        </w:rPr>
+        <w:t>моклобемид</w:t>
+      </w:r>
+      <w:proofErr w:type="spellEnd"/>
+      <w:r>
+        <w:rPr>
+          <w:rFonts w:ascii="Times New Roman" w:hAnsi="Times New Roman" w:cs="Times New Roman"/>
+          <w:sz w:val="24"/>
+          <w:szCs w:val="24"/>
+        </w:rPr>
+        <w:t xml:space="preserve">) + препараты </w:t>
+      </w:r>
+      <w:proofErr w:type="spellStart"/>
+      <w:r>
+        <w:rPr>
+          <w:rFonts w:ascii="Times New Roman" w:hAnsi="Times New Roman" w:cs="Times New Roman"/>
+          <w:sz w:val="24"/>
+          <w:szCs w:val="24"/>
+        </w:rPr>
+        <w:t>серотонинергической</w:t>
+      </w:r>
+      <w:proofErr w:type="spellEnd"/>
+      <w:r>
+        <w:rPr>
+          <w:rFonts w:ascii="Times New Roman" w:hAnsi="Times New Roman" w:cs="Times New Roman"/>
+          <w:sz w:val="24"/>
+          <w:szCs w:val="24"/>
+        </w:rPr>
+        <w:t xml:space="preserve"> группы (флуоксетин, </w:t>
+      </w:r>
+      <w:proofErr w:type="spellStart"/>
+      <w:r>
+        <w:rPr>
+          <w:rFonts w:ascii="Times New Roman" w:hAnsi="Times New Roman" w:cs="Times New Roman"/>
+          <w:sz w:val="24"/>
+          <w:szCs w:val="24"/>
+        </w:rPr>
+        <w:t>сертралин</w:t>
+      </w:r>
+      <w:proofErr w:type="spellEnd"/>
+      <w:r>
+        <w:rPr>
+          <w:rFonts w:ascii="Times New Roman" w:hAnsi="Times New Roman" w:cs="Times New Roman"/>
+          <w:sz w:val="24"/>
+          <w:szCs w:val="24"/>
+        </w:rPr>
+        <w:t xml:space="preserve">, </w:t>
+      </w:r>
+      <w:proofErr w:type="spellStart"/>
+      <w:r>
+        <w:rPr>
+          <w:rFonts w:ascii="Times New Roman" w:hAnsi="Times New Roman" w:cs="Times New Roman"/>
+          <w:sz w:val="24"/>
+          <w:szCs w:val="24"/>
+        </w:rPr>
+        <w:t>пароксетин</w:t>
       </w:r>
       <w:proofErr w:type="spellEnd"/>
       <w:r>
@@ -634,349 +1676,11 @@
       <w:r>
         <w:rPr>
           <w:rFonts w:ascii="Times New Roman" w:hAnsi="Times New Roman" w:cs="Times New Roman"/>
-          <w:sz w:val="24"/>
-          <w:szCs w:val="24"/>
-        </w:rPr>
-        <w:t>Нерезкое возбуждение → транквилизаторы (диазепам, хлордиазепоксид) в/м. Тяжелые истерические психозы → нейролептики в/в (</w:t>
-      </w:r>
-      <w:proofErr w:type="spellStart"/>
-      <w:r>
-        <w:rPr>
-          <w:rFonts w:ascii="Times New Roman" w:hAnsi="Times New Roman" w:cs="Times New Roman"/>
-          <w:sz w:val="24"/>
-          <w:szCs w:val="24"/>
-        </w:rPr>
-        <w:t>галоперидол</w:t>
-      </w:r>
-      <w:proofErr w:type="spellEnd"/>
-      <w:r>
-        <w:rPr>
-          <w:rFonts w:ascii="Times New Roman" w:hAnsi="Times New Roman" w:cs="Times New Roman"/>
-          <w:sz w:val="24"/>
-          <w:szCs w:val="24"/>
-        </w:rPr>
-        <w:t xml:space="preserve">, </w:t>
-      </w:r>
-      <w:proofErr w:type="spellStart"/>
-      <w:r>
-        <w:rPr>
-          <w:rFonts w:ascii="Times New Roman" w:hAnsi="Times New Roman" w:cs="Times New Roman"/>
-          <w:sz w:val="24"/>
-          <w:szCs w:val="24"/>
-        </w:rPr>
-        <w:t>трифлуперидол</w:t>
-      </w:r>
-      <w:proofErr w:type="spellEnd"/>
-      <w:r>
-        <w:rPr>
-          <w:rFonts w:ascii="Times New Roman" w:hAnsi="Times New Roman" w:cs="Times New Roman"/>
-          <w:sz w:val="24"/>
-          <w:szCs w:val="24"/>
-        </w:rPr>
-        <w:t xml:space="preserve">, </w:t>
-      </w:r>
-      <w:proofErr w:type="spellStart"/>
-      <w:r>
-        <w:rPr>
-          <w:rFonts w:ascii="Times New Roman" w:hAnsi="Times New Roman" w:cs="Times New Roman"/>
-          <w:sz w:val="24"/>
-          <w:szCs w:val="24"/>
-        </w:rPr>
-        <w:t>трифлуперазин</w:t>
-      </w:r>
-      <w:proofErr w:type="spellEnd"/>
-      <w:r>
-        <w:rPr>
-          <w:rFonts w:ascii="Times New Roman" w:hAnsi="Times New Roman" w:cs="Times New Roman"/>
-          <w:sz w:val="24"/>
-          <w:szCs w:val="24"/>
-        </w:rPr>
-        <w:t>) + транквилизаторы.</w:t>
-      </w:r>
-    </w:p>
-    <w:p>
-      <w:pPr>
-        <w:spacing w:after="0" w:line="240" w:lineRule="auto"/>
-        <w:ind w:firstLine="567"/>
-        <w:jc w:val="both"/>
-        <w:rPr>
-          <w:rFonts w:ascii="Times New Roman" w:hAnsi="Times New Roman" w:cs="Times New Roman"/>
-          <w:sz w:val="24"/>
-          <w:szCs w:val="24"/>
-        </w:rPr>
-      </w:pPr>
-      <w:r>
-        <w:rPr>
-          <w:rFonts w:ascii="Times New Roman" w:hAnsi="Times New Roman" w:cs="Times New Roman"/>
           <w:i/>
           <w:sz w:val="24"/>
           <w:szCs w:val="24"/>
           <w:u w:val="single"/>
         </w:rPr>
-        <w:t>Реактивные депрессии:</w:t>
-      </w:r>
-      <w:r>
-        <w:rPr>
-          <w:rFonts w:ascii="Times New Roman" w:hAnsi="Times New Roman" w:cs="Times New Roman"/>
-          <w:sz w:val="24"/>
-          <w:szCs w:val="24"/>
-        </w:rPr>
-        <w:t xml:space="preserve"> </w:t>
-      </w:r>
-      <w:proofErr w:type="spellStart"/>
-      <w:r>
-        <w:rPr>
-          <w:rFonts w:ascii="Times New Roman" w:hAnsi="Times New Roman" w:cs="Times New Roman"/>
-          <w:sz w:val="24"/>
-          <w:szCs w:val="24"/>
-        </w:rPr>
-        <w:t>тимолептические</w:t>
-      </w:r>
-      <w:proofErr w:type="spellEnd"/>
-      <w:r>
-        <w:rPr>
-          <w:rFonts w:ascii="Times New Roman" w:hAnsi="Times New Roman" w:cs="Times New Roman"/>
-          <w:sz w:val="24"/>
-          <w:szCs w:val="24"/>
-        </w:rPr>
-        <w:t xml:space="preserve"> средства + транквилизаторы (диазепам, хлордиазепоксид) + нейролептики (</w:t>
-      </w:r>
-      <w:proofErr w:type="spellStart"/>
-      <w:r>
-        <w:rPr>
-          <w:rFonts w:ascii="Times New Roman" w:hAnsi="Times New Roman" w:cs="Times New Roman"/>
-          <w:sz w:val="24"/>
-          <w:szCs w:val="24"/>
-        </w:rPr>
-        <w:t>сульпирид</w:t>
-      </w:r>
-      <w:proofErr w:type="spellEnd"/>
-      <w:r>
-        <w:rPr>
-          <w:rFonts w:ascii="Times New Roman" w:hAnsi="Times New Roman" w:cs="Times New Roman"/>
-          <w:sz w:val="24"/>
-          <w:szCs w:val="24"/>
-        </w:rPr>
-        <w:t xml:space="preserve">, </w:t>
-      </w:r>
-      <w:proofErr w:type="spellStart"/>
-      <w:r>
-        <w:rPr>
-          <w:rFonts w:ascii="Times New Roman" w:hAnsi="Times New Roman" w:cs="Times New Roman"/>
-          <w:sz w:val="24"/>
-          <w:szCs w:val="24"/>
-        </w:rPr>
-        <w:t>алимемазин</w:t>
-      </w:r>
-      <w:proofErr w:type="spellEnd"/>
-      <w:r>
-        <w:rPr>
-          <w:rFonts w:ascii="Times New Roman" w:hAnsi="Times New Roman" w:cs="Times New Roman"/>
-          <w:sz w:val="24"/>
-          <w:szCs w:val="24"/>
-        </w:rPr>
-        <w:t xml:space="preserve">, </w:t>
-      </w:r>
-      <w:proofErr w:type="spellStart"/>
-      <w:r>
-        <w:rPr>
-          <w:rFonts w:ascii="Times New Roman" w:hAnsi="Times New Roman" w:cs="Times New Roman"/>
-          <w:sz w:val="24"/>
-          <w:szCs w:val="24"/>
-        </w:rPr>
-        <w:t>хлорпротиксен</w:t>
-      </w:r>
-      <w:proofErr w:type="spellEnd"/>
-      <w:r>
-        <w:rPr>
-          <w:rFonts w:ascii="Times New Roman" w:hAnsi="Times New Roman" w:cs="Times New Roman"/>
-          <w:sz w:val="24"/>
-          <w:szCs w:val="24"/>
-        </w:rPr>
-        <w:t xml:space="preserve">) + трициклические антидепрессанты (амитриптилин, </w:t>
-      </w:r>
-      <w:proofErr w:type="spellStart"/>
-      <w:r>
-        <w:rPr>
-          <w:rFonts w:ascii="Times New Roman" w:hAnsi="Times New Roman" w:cs="Times New Roman"/>
-          <w:sz w:val="24"/>
-          <w:szCs w:val="24"/>
-        </w:rPr>
-        <w:t>имипрамин</w:t>
-      </w:r>
-      <w:proofErr w:type="spellEnd"/>
-      <w:r>
-        <w:rPr>
-          <w:rFonts w:ascii="Times New Roman" w:hAnsi="Times New Roman" w:cs="Times New Roman"/>
-          <w:sz w:val="24"/>
-          <w:szCs w:val="24"/>
-        </w:rPr>
-        <w:t xml:space="preserve">, </w:t>
-      </w:r>
-      <w:proofErr w:type="spellStart"/>
-      <w:r>
-        <w:rPr>
-          <w:rFonts w:ascii="Times New Roman" w:hAnsi="Times New Roman" w:cs="Times New Roman"/>
-          <w:sz w:val="24"/>
-          <w:szCs w:val="24"/>
-        </w:rPr>
-        <w:t>кломипрамин</w:t>
-      </w:r>
-      <w:proofErr w:type="spellEnd"/>
-      <w:r>
-        <w:rPr>
-          <w:rFonts w:ascii="Times New Roman" w:hAnsi="Times New Roman" w:cs="Times New Roman"/>
-          <w:sz w:val="24"/>
-          <w:szCs w:val="24"/>
-        </w:rPr>
-        <w:t>). Неглубокие депрессии → селективные антидепрессанты (</w:t>
-      </w:r>
-      <w:proofErr w:type="spellStart"/>
-      <w:r>
-        <w:rPr>
-          <w:rFonts w:ascii="Times New Roman" w:hAnsi="Times New Roman" w:cs="Times New Roman"/>
-          <w:sz w:val="24"/>
-          <w:szCs w:val="24"/>
-        </w:rPr>
-        <w:t>мапротилин</w:t>
-      </w:r>
-      <w:proofErr w:type="spellEnd"/>
-      <w:r>
-        <w:rPr>
-          <w:rFonts w:ascii="Times New Roman" w:hAnsi="Times New Roman" w:cs="Times New Roman"/>
-          <w:sz w:val="24"/>
-          <w:szCs w:val="24"/>
-        </w:rPr>
-        <w:t xml:space="preserve">, </w:t>
-      </w:r>
-      <w:proofErr w:type="spellStart"/>
-      <w:r>
-        <w:rPr>
-          <w:rFonts w:ascii="Times New Roman" w:hAnsi="Times New Roman" w:cs="Times New Roman"/>
-          <w:sz w:val="24"/>
-          <w:szCs w:val="24"/>
-        </w:rPr>
-        <w:t>пиразидол</w:t>
-      </w:r>
-      <w:proofErr w:type="spellEnd"/>
-      <w:r>
-        <w:rPr>
-          <w:rFonts w:ascii="Times New Roman" w:hAnsi="Times New Roman" w:cs="Times New Roman"/>
-          <w:sz w:val="24"/>
-          <w:szCs w:val="24"/>
-        </w:rPr>
-        <w:t xml:space="preserve">, </w:t>
-      </w:r>
-      <w:proofErr w:type="spellStart"/>
-      <w:r>
-        <w:rPr>
-          <w:rFonts w:ascii="Times New Roman" w:hAnsi="Times New Roman" w:cs="Times New Roman"/>
-          <w:sz w:val="24"/>
-          <w:szCs w:val="24"/>
-        </w:rPr>
-        <w:t>тианептин</w:t>
-      </w:r>
-      <w:proofErr w:type="spellEnd"/>
-      <w:r>
-        <w:rPr>
-          <w:rFonts w:ascii="Times New Roman" w:hAnsi="Times New Roman" w:cs="Times New Roman"/>
-          <w:sz w:val="24"/>
-          <w:szCs w:val="24"/>
-        </w:rPr>
-        <w:t xml:space="preserve">, </w:t>
-      </w:r>
-      <w:proofErr w:type="spellStart"/>
-      <w:r>
-        <w:rPr>
-          <w:rFonts w:ascii="Times New Roman" w:hAnsi="Times New Roman" w:cs="Times New Roman"/>
-          <w:sz w:val="24"/>
-          <w:szCs w:val="24"/>
-        </w:rPr>
-        <w:t>моклобемид</w:t>
-      </w:r>
-      <w:proofErr w:type="spellEnd"/>
-      <w:r>
-        <w:rPr>
-          <w:rFonts w:ascii="Times New Roman" w:hAnsi="Times New Roman" w:cs="Times New Roman"/>
-          <w:sz w:val="24"/>
-          <w:szCs w:val="24"/>
-        </w:rPr>
-        <w:t xml:space="preserve">) + препараты </w:t>
-      </w:r>
-      <w:proofErr w:type="spellStart"/>
-      <w:r>
-        <w:rPr>
-          <w:rFonts w:ascii="Times New Roman" w:hAnsi="Times New Roman" w:cs="Times New Roman"/>
-          <w:sz w:val="24"/>
-          <w:szCs w:val="24"/>
-        </w:rPr>
-        <w:t>серотонинергической</w:t>
-      </w:r>
-      <w:proofErr w:type="spellEnd"/>
-      <w:r>
-        <w:rPr>
-          <w:rFonts w:ascii="Times New Roman" w:hAnsi="Times New Roman" w:cs="Times New Roman"/>
-          <w:sz w:val="24"/>
-          <w:szCs w:val="24"/>
-        </w:rPr>
-        <w:t xml:space="preserve"> группы (флуоксетин, </w:t>
-      </w:r>
-      <w:proofErr w:type="spellStart"/>
-      <w:r>
-        <w:rPr>
-          <w:rFonts w:ascii="Times New Roman" w:hAnsi="Times New Roman" w:cs="Times New Roman"/>
-          <w:sz w:val="24"/>
-          <w:szCs w:val="24"/>
-        </w:rPr>
-        <w:t>сертралин</w:t>
-      </w:r>
-      <w:proofErr w:type="spellEnd"/>
-      <w:r>
-        <w:rPr>
-          <w:rFonts w:ascii="Times New Roman" w:hAnsi="Times New Roman" w:cs="Times New Roman"/>
-          <w:sz w:val="24"/>
-          <w:szCs w:val="24"/>
-        </w:rPr>
-        <w:t xml:space="preserve">, </w:t>
-      </w:r>
-      <w:proofErr w:type="spellStart"/>
-      <w:r>
-        <w:rPr>
-          <w:rFonts w:ascii="Times New Roman" w:hAnsi="Times New Roman" w:cs="Times New Roman"/>
-          <w:sz w:val="24"/>
-          <w:szCs w:val="24"/>
-        </w:rPr>
-        <w:t>пароксетин</w:t>
-      </w:r>
-      <w:proofErr w:type="spellEnd"/>
-      <w:r>
-        <w:rPr>
-          <w:rFonts w:ascii="Times New Roman" w:hAnsi="Times New Roman" w:cs="Times New Roman"/>
-          <w:sz w:val="24"/>
-          <w:szCs w:val="24"/>
-        </w:rPr>
-        <w:t xml:space="preserve">). </w:t>
-      </w:r>
-    </w:p>
-    <w:p>
-      <w:pPr>
-        <w:spacing w:after="0" w:line="240" w:lineRule="auto"/>
-        <w:ind w:firstLine="567"/>
-        <w:jc w:val="both"/>
-        <w:rPr>
-          <w:rFonts w:ascii="Times New Roman" w:hAnsi="Times New Roman" w:cs="Times New Roman"/>
-          <w:sz w:val="24"/>
-          <w:szCs w:val="24"/>
-        </w:rPr>
-      </w:pPr>
-      <w:r>
-        <w:rPr>
-          <w:rFonts w:ascii="Times New Roman" w:hAnsi="Times New Roman" w:cs="Times New Roman"/>
-          <w:i/>
-          <w:sz w:val="24"/>
-          <w:szCs w:val="24"/>
-          <w:u w:val="single"/>
-        </w:rPr>
         <w:t>Подострые и затяжные бредовые психозы:</w:t>
       </w:r>
       <w:r>
@@ -1003,25 +1707,7 @@
           <w:sz w:val="24"/>
           <w:szCs w:val="24"/>
         </w:rPr>
-        <w:t xml:space="preserve">, </w:t>
-      </w:r>
-      <w:proofErr w:type="spellStart"/>
-      <w:r>
-        <w:rPr>
-          <w:rFonts w:ascii="Times New Roman" w:hAnsi="Times New Roman" w:cs="Times New Roman"/>
-          <w:sz w:val="24"/>
-          <w:szCs w:val="24"/>
-        </w:rPr>
-        <w:t>галоперидол</w:t>
-      </w:r>
-      <w:proofErr w:type="spellEnd"/>
-      <w:r>
-        <w:rPr>
-          <w:rFonts w:ascii="Times New Roman" w:hAnsi="Times New Roman" w:cs="Times New Roman"/>
-          <w:sz w:val="24"/>
-          <w:szCs w:val="24"/>
-        </w:rPr>
-        <w:t xml:space="preserve">, </w:t>
+        <w:t xml:space="preserve">, галоперидол, </w:t>
       </w:r>
       <w:proofErr w:type="spellStart"/>
       <w:r>
@@ -1257,16 +1943,7 @@
           <w:sz w:val="24"/>
           <w:szCs w:val="24"/>
         </w:rPr>
-        <w:t xml:space="preserve"> синдром</w:t>
-      </w:r>
-      <w:r>
-        <w:rPr>
-          <w:rFonts w:ascii="Times New Roman" w:hAnsi="Times New Roman" w:cs="Times New Roman"/>
-          <w:color w:val="000000" w:themeColor="text1"/>
-          <w:sz w:val="24"/>
-          <w:szCs w:val="24"/>
-        </w:rPr>
-        <w:t xml:space="preserve"> </w:t>
+        <w:t xml:space="preserve"> синдром </w:t>
       </w:r>
       <w:r>
         <w:rPr>
@@ -1764,8 +2441,8 @@
           <w:szCs w:val="24"/>
         </w:rPr>
       </w:pPr>
-      <w:bookmarkStart w:id="1" w:name="TOC--5"/>
-      <w:bookmarkEnd w:id="1"/>
+      <w:bookmarkStart w:id="2" w:name="TOC--5"/>
+      <w:bookmarkEnd w:id="2"/>
       <w:r>
         <w:rPr>
           <w:rFonts w:ascii="Times New Roman" w:hAnsi="Times New Roman" w:cs="Times New Roman"/>
@@ -2089,7 +2766,7 @@
           <w:szCs w:val="24"/>
         </w:rPr>
       </w:pPr>
-      <w:bookmarkStart w:id="2" w:name="_Toc195968560"/>
+      <w:bookmarkStart w:id="3" w:name="_Toc195968560"/>
       <w:r>
         <w:rPr>
           <w:rFonts w:ascii="Times New Roman" w:hAnsi="Times New Roman" w:cs="Times New Roman"/>
@@ -2099,7 +2776,7 @@
         </w:rPr>
         <w:t>Простая форма</w:t>
       </w:r>
-      <w:bookmarkEnd w:id="2"/>
+      <w:bookmarkEnd w:id="3"/>
     </w:p>
     <w:p>
       <w:pPr>
@@ -2232,21 +2909,21 @@
         <w:softHyphen/>
         <w:t>скольких минут до нескольких часов и сопровождается полной амнезией.</w:t>
       </w:r>
-      <w:bookmarkStart w:id="3" w:name="TOC--6"/>
-      <w:bookmarkEnd w:id="3"/>
-    </w:p>
-    <w:p>
-      <w:pPr>
-        <w:spacing w:after="0" w:line="240" w:lineRule="auto"/>
-        <w:jc w:val="both"/>
-        <w:rPr>
-          <w:rFonts w:ascii="Times New Roman" w:hAnsi="Times New Roman" w:cs="Times New Roman"/>
-          <w:color w:val="000000" w:themeColor="text1"/>
-          <w:sz w:val="24"/>
-          <w:szCs w:val="24"/>
-        </w:rPr>
-      </w:pPr>
-      <w:bookmarkStart w:id="4" w:name="_Toc195968561"/>
+      <w:bookmarkStart w:id="4" w:name="TOC--6"/>
+      <w:bookmarkEnd w:id="4"/>
+    </w:p>
+    <w:p>
+      <w:pPr>
+        <w:spacing w:after="0" w:line="240" w:lineRule="auto"/>
+        <w:jc w:val="both"/>
+        <w:rPr>
+          <w:rFonts w:ascii="Times New Roman" w:hAnsi="Times New Roman" w:cs="Times New Roman"/>
+          <w:color w:val="000000" w:themeColor="text1"/>
+          <w:sz w:val="24"/>
+          <w:szCs w:val="24"/>
+        </w:rPr>
+      </w:pPr>
+      <w:bookmarkStart w:id="5" w:name="_Toc195968561"/>
       <w:r>
         <w:rPr>
           <w:rFonts w:ascii="Times New Roman" w:hAnsi="Times New Roman" w:cs="Times New Roman"/>
@@ -2256,7 +2933,7 @@
         </w:rPr>
         <w:t>Параноидная форма</w:t>
       </w:r>
-      <w:bookmarkEnd w:id="4"/>
+      <w:bookmarkEnd w:id="5"/>
     </w:p>
     <w:p>
       <w:pPr>
@@ -2504,7 +3181,7 @@
           <w:szCs w:val="24"/>
         </w:rPr>
       </w:pPr>
-      <w:bookmarkStart w:id="5" w:name="_Toc195968562"/>
+      <w:bookmarkStart w:id="6" w:name="_Toc195968562"/>
       <w:proofErr w:type="spellStart"/>
       <w:r>
         <w:rPr>
@@ -2525,7 +3202,7 @@
         </w:rPr>
         <w:t xml:space="preserve"> форма</w:t>
       </w:r>
-      <w:bookmarkEnd w:id="5"/>
+      <w:bookmarkEnd w:id="6"/>
     </w:p>
     <w:p>
       <w:pPr>
@@ -2619,7 +3296,7 @@
           <w:szCs w:val="24"/>
         </w:rPr>
       </w:pPr>
-      <w:bookmarkStart w:id="6" w:name="_Toc195968563"/>
+      <w:bookmarkStart w:id="7" w:name="_Toc195968563"/>
       <w:proofErr w:type="spellStart"/>
       <w:r>
         <w:rPr>
@@ -2640,7 +3317,7 @@
         </w:rPr>
         <w:t xml:space="preserve"> форма</w:t>
       </w:r>
-      <w:bookmarkEnd w:id="6"/>
+      <w:bookmarkEnd w:id="7"/>
     </w:p>
     <w:p>
       <w:pPr>
@@ -2694,7 +3371,7 @@
           <w:szCs w:val="24"/>
         </w:rPr>
       </w:pPr>
-      <w:bookmarkStart w:id="7" w:name="_Toc195968564"/>
+      <w:bookmarkStart w:id="8" w:name="_Toc195968564"/>
       <w:r>
         <w:rPr>
           <w:rFonts w:ascii="Times New Roman" w:hAnsi="Times New Roman" w:cs="Times New Roman"/>
@@ -2704,7 +3381,7 @@
         </w:rPr>
         <w:t>Дисфорическая форма</w:t>
       </w:r>
-      <w:bookmarkEnd w:id="7"/>
+      <w:bookmarkEnd w:id="8"/>
     </w:p>
     <w:p>
       <w:pPr>
@@ -2738,7 +3415,7 @@
           <w:szCs w:val="24"/>
         </w:rPr>
       </w:pPr>
-      <w:bookmarkStart w:id="8" w:name="_Toc195968565"/>
+      <w:bookmarkStart w:id="9" w:name="_Toc195968565"/>
       <w:r>
         <w:rPr>
           <w:rFonts w:ascii="Times New Roman" w:hAnsi="Times New Roman" w:cs="Times New Roman"/>
@@ -2748,7 +3425,7 @@
         </w:rPr>
         <w:t>Ориентированные вариант</w:t>
       </w:r>
-      <w:bookmarkEnd w:id="8"/>
+      <w:bookmarkEnd w:id="9"/>
     </w:p>
     <w:p>
       <w:pPr>
@@ -3238,71 +3915,35 @@
           <w:sz w:val="24"/>
           <w:szCs w:val="24"/>
         </w:rPr>
-        <w:t xml:space="preserve">) или </w:t>
-      </w:r>
-      <w:proofErr w:type="spellStart"/>
-      <w:r>
-        <w:rPr>
-          <w:rFonts w:ascii="Times New Roman" w:hAnsi="Times New Roman" w:cs="Times New Roman"/>
-          <w:sz w:val="24"/>
-          <w:szCs w:val="24"/>
-        </w:rPr>
-        <w:t>галоперидола</w:t>
-      </w:r>
-      <w:proofErr w:type="spellEnd"/>
-      <w:r>
-        <w:rPr>
-          <w:rFonts w:ascii="Times New Roman" w:hAnsi="Times New Roman" w:cs="Times New Roman"/>
-          <w:sz w:val="24"/>
-          <w:szCs w:val="24"/>
-        </w:rPr>
-        <w:t xml:space="preserve">. </w:t>
-      </w:r>
-    </w:p>
-    <w:p>
-      <w:pPr>
-        <w:spacing w:after="0" w:line="240" w:lineRule="auto"/>
-        <w:jc w:val="both"/>
-        <w:rPr>
-          <w:rFonts w:ascii="Times New Roman" w:hAnsi="Times New Roman" w:cs="Times New Roman"/>
-          <w:sz w:val="24"/>
-          <w:szCs w:val="24"/>
-        </w:rPr>
-      </w:pPr>
-      <w:r>
-        <w:rPr>
-          <w:rFonts w:ascii="Times New Roman" w:hAnsi="Times New Roman" w:cs="Times New Roman"/>
-          <w:sz w:val="24"/>
-          <w:szCs w:val="24"/>
-        </w:rPr>
-        <w:t xml:space="preserve">В случае </w:t>
-      </w:r>
-      <w:proofErr w:type="spellStart"/>
-      <w:r>
-        <w:rPr>
-          <w:rFonts w:ascii="Times New Roman" w:hAnsi="Times New Roman" w:cs="Times New Roman"/>
-          <w:sz w:val="24"/>
-          <w:szCs w:val="24"/>
-        </w:rPr>
-        <w:t>нерезко</w:t>
-      </w:r>
-      <w:proofErr w:type="spellEnd"/>
-      <w:r>
-        <w:rPr>
-          <w:rFonts w:ascii="Times New Roman" w:hAnsi="Times New Roman" w:cs="Times New Roman"/>
-          <w:sz w:val="24"/>
-          <w:szCs w:val="24"/>
-        </w:rPr>
-        <w:t xml:space="preserve"> выраженного возбуждения - транквилизаторы (диазепам, хлордиазепоксид) в/м. При наличии тяжелых истерических психозов – нейролептики в/в (</w:t>
-      </w:r>
-      <w:proofErr w:type="spellStart"/>
-      <w:r>
-        <w:rPr>
-          <w:rFonts w:ascii="Times New Roman" w:hAnsi="Times New Roman" w:cs="Times New Roman"/>
-          <w:sz w:val="24"/>
-          <w:szCs w:val="24"/>
-        </w:rPr>
-        <w:t>галоперидол</w:t>
+        <w:t xml:space="preserve">) или галоперидола. </w:t>
+      </w:r>
+    </w:p>
+    <w:p>
+      <w:pPr>
+        <w:spacing w:after="0" w:line="240" w:lineRule="auto"/>
+        <w:jc w:val="both"/>
+        <w:rPr>
+          <w:rFonts w:ascii="Times New Roman" w:hAnsi="Times New Roman" w:cs="Times New Roman"/>
+          <w:sz w:val="24"/>
+          <w:szCs w:val="24"/>
+        </w:rPr>
+      </w:pPr>
+      <w:r>
+        <w:rPr>
+          <w:rFonts w:ascii="Times New Roman" w:hAnsi="Times New Roman" w:cs="Times New Roman"/>
+          <w:sz w:val="24"/>
+          <w:szCs w:val="24"/>
+        </w:rPr>
+        <w:t xml:space="preserve">В случае нерезко выраженного возбуждения - транквилизаторы (диазепам, хлордиазепоксид) в/м. При наличии тяжелых истерических психозов – нейролептики в/в (галоперидол, </w:t>
+      </w:r>
+      <w:proofErr w:type="spellStart"/>
+      <w:r>
+        <w:rPr>
+          <w:rFonts w:ascii="Times New Roman" w:hAnsi="Times New Roman" w:cs="Times New Roman"/>
+          <w:sz w:val="24"/>
+          <w:szCs w:val="24"/>
+        </w:rPr>
+        <w:t>трифлуперидол</w:t>
       </w:r>
       <w:proofErr w:type="spellEnd"/>
       <w:r>
@@ -3320,7 +3961,72 @@
           <w:sz w:val="24"/>
           <w:szCs w:val="24"/>
         </w:rPr>
-        <w:t>трифлуперидол</w:t>
+        <w:t>трифлуперазин</w:t>
+      </w:r>
+      <w:proofErr w:type="spellEnd"/>
+      <w:r>
+        <w:rPr>
+          <w:rFonts w:ascii="Times New Roman" w:hAnsi="Times New Roman" w:cs="Times New Roman"/>
+          <w:sz w:val="24"/>
+          <w:szCs w:val="24"/>
+        </w:rPr>
+        <w:t>) в сочетании с транквилизаторами.</w:t>
+      </w:r>
+    </w:p>
+    <w:p>
+      <w:pPr>
+        <w:spacing w:after="0" w:line="240" w:lineRule="auto"/>
+        <w:jc w:val="both"/>
+        <w:rPr>
+          <w:rFonts w:ascii="Times New Roman" w:hAnsi="Times New Roman" w:cs="Times New Roman"/>
+          <w:sz w:val="24"/>
+          <w:szCs w:val="24"/>
+        </w:rPr>
+      </w:pPr>
+      <w:r>
+        <w:rPr>
+          <w:rFonts w:ascii="Times New Roman" w:hAnsi="Times New Roman" w:cs="Times New Roman"/>
+          <w:i/>
+          <w:sz w:val="24"/>
+          <w:szCs w:val="24"/>
+          <w:u w:val="single"/>
+        </w:rPr>
+        <w:t>Реактивные депрессии:</w:t>
+      </w:r>
+      <w:r>
+        <w:rPr>
+          <w:rFonts w:ascii="Times New Roman" w:hAnsi="Times New Roman" w:cs="Times New Roman"/>
+          <w:sz w:val="24"/>
+          <w:szCs w:val="24"/>
+        </w:rPr>
+        <w:t xml:space="preserve"> </w:t>
+      </w:r>
+      <w:proofErr w:type="spellStart"/>
+      <w:r>
+        <w:rPr>
+          <w:rFonts w:ascii="Times New Roman" w:hAnsi="Times New Roman" w:cs="Times New Roman"/>
+          <w:sz w:val="24"/>
+          <w:szCs w:val="24"/>
+        </w:rPr>
+        <w:t>тимолептические</w:t>
+      </w:r>
+      <w:proofErr w:type="spellEnd"/>
+      <w:r>
+        <w:rPr>
+          <w:rFonts w:ascii="Times New Roman" w:hAnsi="Times New Roman" w:cs="Times New Roman"/>
+          <w:sz w:val="24"/>
+          <w:szCs w:val="24"/>
+        </w:rPr>
+        <w:t xml:space="preserve"> средства + транквилизаторы (диазепам, хлордиазепоксид) + нейролептики (</w:t>
+      </w:r>
+      <w:proofErr w:type="spellStart"/>
+      <w:r>
+        <w:rPr>
+          <w:rFonts w:ascii="Times New Roman" w:hAnsi="Times New Roman" w:cs="Times New Roman"/>
+          <w:sz w:val="24"/>
+          <w:szCs w:val="24"/>
+        </w:rPr>
+        <w:t>сульпирид</w:t>
       </w:r>
       <w:proofErr w:type="spellEnd"/>
       <w:r>
@@ -3338,16 +4044,235 @@
           <w:sz w:val="24"/>
           <w:szCs w:val="24"/>
         </w:rPr>
-        <w:t>трифлуперазин</w:t>
-      </w:r>
-      <w:proofErr w:type="spellEnd"/>
-      <w:r>
-        <w:rPr>
-          <w:rFonts w:ascii="Times New Roman" w:hAnsi="Times New Roman" w:cs="Times New Roman"/>
-          <w:sz w:val="24"/>
-          <w:szCs w:val="24"/>
-        </w:rPr>
-        <w:t>) в сочетании с транквилизаторами.</w:t>
+        <w:t>алимемазин</w:t>
+      </w:r>
+      <w:proofErr w:type="spellEnd"/>
+      <w:r>
+        <w:rPr>
+          <w:rFonts w:ascii="Times New Roman" w:hAnsi="Times New Roman" w:cs="Times New Roman"/>
+          <w:sz w:val="24"/>
+          <w:szCs w:val="24"/>
+        </w:rPr>
+        <w:t xml:space="preserve">, </w:t>
+      </w:r>
+      <w:proofErr w:type="spellStart"/>
+      <w:r>
+        <w:rPr>
+          <w:rFonts w:ascii="Times New Roman" w:hAnsi="Times New Roman" w:cs="Times New Roman"/>
+          <w:sz w:val="24"/>
+          <w:szCs w:val="24"/>
+        </w:rPr>
+        <w:t>хлорпротиксен</w:t>
+      </w:r>
+      <w:proofErr w:type="spellEnd"/>
+      <w:r>
+        <w:rPr>
+          <w:rFonts w:ascii="Times New Roman" w:hAnsi="Times New Roman" w:cs="Times New Roman"/>
+          <w:sz w:val="24"/>
+          <w:szCs w:val="24"/>
+        </w:rPr>
+        <w:t xml:space="preserve">) + трициклические антидепрессанты (амитриптилин, </w:t>
+      </w:r>
+      <w:proofErr w:type="spellStart"/>
+      <w:r>
+        <w:rPr>
+          <w:rFonts w:ascii="Times New Roman" w:hAnsi="Times New Roman" w:cs="Times New Roman"/>
+          <w:sz w:val="24"/>
+          <w:szCs w:val="24"/>
+        </w:rPr>
+        <w:t>имипрамин</w:t>
+      </w:r>
+      <w:proofErr w:type="spellEnd"/>
+      <w:r>
+        <w:rPr>
+          <w:rFonts w:ascii="Times New Roman" w:hAnsi="Times New Roman" w:cs="Times New Roman"/>
+          <w:sz w:val="24"/>
+          <w:szCs w:val="24"/>
+        </w:rPr>
+        <w:t xml:space="preserve">, </w:t>
+      </w:r>
+      <w:proofErr w:type="spellStart"/>
+      <w:r>
+        <w:rPr>
+          <w:rFonts w:ascii="Times New Roman" w:hAnsi="Times New Roman" w:cs="Times New Roman"/>
+          <w:sz w:val="24"/>
+          <w:szCs w:val="24"/>
+        </w:rPr>
+        <w:t>кломипрамин</w:t>
+      </w:r>
+      <w:proofErr w:type="spellEnd"/>
+      <w:r>
+        <w:rPr>
+          <w:rFonts w:ascii="Times New Roman" w:hAnsi="Times New Roman" w:cs="Times New Roman"/>
+          <w:sz w:val="24"/>
+          <w:szCs w:val="24"/>
+        </w:rPr>
+        <w:t xml:space="preserve">). </w:t>
+      </w:r>
+    </w:p>
+    <w:p>
+      <w:pPr>
+        <w:spacing w:after="0" w:line="240" w:lineRule="auto"/>
+        <w:jc w:val="both"/>
+        <w:rPr>
+          <w:rFonts w:ascii="Times New Roman" w:hAnsi="Times New Roman" w:cs="Times New Roman"/>
+          <w:sz w:val="24"/>
+          <w:szCs w:val="24"/>
+        </w:rPr>
+      </w:pPr>
+      <w:r>
+        <w:rPr>
+          <w:rFonts w:ascii="Times New Roman" w:hAnsi="Times New Roman" w:cs="Times New Roman"/>
+          <w:sz w:val="24"/>
+          <w:szCs w:val="24"/>
+        </w:rPr>
+        <w:t xml:space="preserve">При неглубоких </w:t>
+      </w:r>
+      <w:proofErr w:type="spellStart"/>
+      <w:proofErr w:type="gramStart"/>
+      <w:r>
+        <w:rPr>
+          <w:rFonts w:ascii="Times New Roman" w:hAnsi="Times New Roman" w:cs="Times New Roman"/>
+          <w:sz w:val="24"/>
+          <w:szCs w:val="24"/>
+        </w:rPr>
+        <w:t>депрессиях:селективные</w:t>
+      </w:r>
+      <w:proofErr w:type="spellEnd"/>
+      <w:proofErr w:type="gramEnd"/>
+      <w:r>
+        <w:rPr>
+          <w:rFonts w:ascii="Times New Roman" w:hAnsi="Times New Roman" w:cs="Times New Roman"/>
+          <w:sz w:val="24"/>
+          <w:szCs w:val="24"/>
+        </w:rPr>
+        <w:t xml:space="preserve"> антидепрессанты (</w:t>
+      </w:r>
+      <w:proofErr w:type="spellStart"/>
+      <w:r>
+        <w:rPr>
+          <w:rFonts w:ascii="Times New Roman" w:hAnsi="Times New Roman" w:cs="Times New Roman"/>
+          <w:sz w:val="24"/>
+          <w:szCs w:val="24"/>
+        </w:rPr>
+        <w:t>мапротилин</w:t>
+      </w:r>
+      <w:proofErr w:type="spellEnd"/>
+      <w:r>
+        <w:rPr>
+          <w:rFonts w:ascii="Times New Roman" w:hAnsi="Times New Roman" w:cs="Times New Roman"/>
+          <w:sz w:val="24"/>
+          <w:szCs w:val="24"/>
+        </w:rPr>
+        <w:t xml:space="preserve">, </w:t>
+      </w:r>
+      <w:proofErr w:type="spellStart"/>
+      <w:r>
+        <w:rPr>
+          <w:rFonts w:ascii="Times New Roman" w:hAnsi="Times New Roman" w:cs="Times New Roman"/>
+          <w:sz w:val="24"/>
+          <w:szCs w:val="24"/>
+        </w:rPr>
+        <w:t>пиразидол</w:t>
+      </w:r>
+      <w:proofErr w:type="spellEnd"/>
+      <w:r>
+        <w:rPr>
+          <w:rFonts w:ascii="Times New Roman" w:hAnsi="Times New Roman" w:cs="Times New Roman"/>
+          <w:sz w:val="24"/>
+          <w:szCs w:val="24"/>
+        </w:rPr>
+        <w:t xml:space="preserve">, </w:t>
+      </w:r>
+      <w:proofErr w:type="spellStart"/>
+      <w:r>
+        <w:rPr>
+          <w:rFonts w:ascii="Times New Roman" w:hAnsi="Times New Roman" w:cs="Times New Roman"/>
+          <w:sz w:val="24"/>
+          <w:szCs w:val="24"/>
+        </w:rPr>
+        <w:t>тианептин</w:t>
+      </w:r>
+      <w:proofErr w:type="spellEnd"/>
+      <w:r>
+        <w:rPr>
+          <w:rFonts w:ascii="Times New Roman" w:hAnsi="Times New Roman" w:cs="Times New Roman"/>
+          <w:sz w:val="24"/>
+          <w:szCs w:val="24"/>
+        </w:rPr>
+        <w:t xml:space="preserve">, </w:t>
+      </w:r>
+      <w:proofErr w:type="spellStart"/>
+      <w:r>
+        <w:rPr>
+          <w:rFonts w:ascii="Times New Roman" w:hAnsi="Times New Roman" w:cs="Times New Roman"/>
+          <w:sz w:val="24"/>
+          <w:szCs w:val="24"/>
+        </w:rPr>
+        <w:t>моклобемид</w:t>
+      </w:r>
+      <w:proofErr w:type="spellEnd"/>
+      <w:r>
+        <w:rPr>
+          <w:rFonts w:ascii="Times New Roman" w:hAnsi="Times New Roman" w:cs="Times New Roman"/>
+          <w:sz w:val="24"/>
+          <w:szCs w:val="24"/>
+        </w:rPr>
+        <w:t xml:space="preserve">) + препараты </w:t>
+      </w:r>
+      <w:proofErr w:type="spellStart"/>
+      <w:r>
+        <w:rPr>
+          <w:rFonts w:ascii="Times New Roman" w:hAnsi="Times New Roman" w:cs="Times New Roman"/>
+          <w:sz w:val="24"/>
+          <w:szCs w:val="24"/>
+        </w:rPr>
+        <w:t>серотонинергической</w:t>
+      </w:r>
+      <w:proofErr w:type="spellEnd"/>
+      <w:r>
+        <w:rPr>
+          <w:rFonts w:ascii="Times New Roman" w:hAnsi="Times New Roman" w:cs="Times New Roman"/>
+          <w:sz w:val="24"/>
+          <w:szCs w:val="24"/>
+        </w:rPr>
+        <w:t xml:space="preserve"> группы (флуоксетин, </w:t>
+      </w:r>
+      <w:proofErr w:type="spellStart"/>
+      <w:r>
+        <w:rPr>
+          <w:rFonts w:ascii="Times New Roman" w:hAnsi="Times New Roman" w:cs="Times New Roman"/>
+          <w:sz w:val="24"/>
+          <w:szCs w:val="24"/>
+        </w:rPr>
+        <w:t>сертралин</w:t>
+      </w:r>
+      <w:proofErr w:type="spellEnd"/>
+      <w:r>
+        <w:rPr>
+          <w:rFonts w:ascii="Times New Roman" w:hAnsi="Times New Roman" w:cs="Times New Roman"/>
+          <w:sz w:val="24"/>
+          <w:szCs w:val="24"/>
+        </w:rPr>
+        <w:t xml:space="preserve">, </w:t>
+      </w:r>
+      <w:proofErr w:type="spellStart"/>
+      <w:r>
+        <w:rPr>
+          <w:rFonts w:ascii="Times New Roman" w:hAnsi="Times New Roman" w:cs="Times New Roman"/>
+          <w:sz w:val="24"/>
+          <w:szCs w:val="24"/>
+        </w:rPr>
+        <w:t>пароксетин</w:t>
+      </w:r>
+      <w:proofErr w:type="spellEnd"/>
+      <w:r>
+        <w:rPr>
+          <w:rFonts w:ascii="Times New Roman" w:hAnsi="Times New Roman" w:cs="Times New Roman"/>
+          <w:sz w:val="24"/>
+          <w:szCs w:val="24"/>
+        </w:rPr>
+        <w:t xml:space="preserve">). </w:t>
       </w:r>
     </w:p>
     <w:p>
@@ -3368,7 +4293,7 @@
           <w:szCs w:val="24"/>
           <w:u w:val="single"/>
         </w:rPr>
-        <w:t>Реактивные депрессии:</w:t>
+        <w:t>Подострые и затяжные бредовые психозы:</w:t>
       </w:r>
       <w:r>
         <w:rPr>
@@ -3378,310 +4303,6 @@
         </w:rPr>
         <w:t xml:space="preserve"> </w:t>
       </w:r>
-      <w:proofErr w:type="spellStart"/>
-      <w:r>
-        <w:rPr>
-          <w:rFonts w:ascii="Times New Roman" w:hAnsi="Times New Roman" w:cs="Times New Roman"/>
-          <w:sz w:val="24"/>
-          <w:szCs w:val="24"/>
-        </w:rPr>
-        <w:t>тимолептические</w:t>
-      </w:r>
-      <w:proofErr w:type="spellEnd"/>
-      <w:r>
-        <w:rPr>
-          <w:rFonts w:ascii="Times New Roman" w:hAnsi="Times New Roman" w:cs="Times New Roman"/>
-          <w:sz w:val="24"/>
-          <w:szCs w:val="24"/>
-        </w:rPr>
-        <w:t xml:space="preserve"> средства + транквилизаторы (диазепам, хлордиазепоксид) + нейролептики (</w:t>
-      </w:r>
-      <w:proofErr w:type="spellStart"/>
-      <w:r>
-        <w:rPr>
-          <w:rFonts w:ascii="Times New Roman" w:hAnsi="Times New Roman" w:cs="Times New Roman"/>
-          <w:sz w:val="24"/>
-          <w:szCs w:val="24"/>
-        </w:rPr>
-        <w:t>сульпирид</w:t>
-      </w:r>
-      <w:proofErr w:type="spellEnd"/>
-      <w:r>
-        <w:rPr>
-          <w:rFonts w:ascii="Times New Roman" w:hAnsi="Times New Roman" w:cs="Times New Roman"/>
-          <w:sz w:val="24"/>
-          <w:szCs w:val="24"/>
-        </w:rPr>
-        <w:t xml:space="preserve">, </w:t>
-      </w:r>
-      <w:proofErr w:type="spellStart"/>
-      <w:r>
-        <w:rPr>
-          <w:rFonts w:ascii="Times New Roman" w:hAnsi="Times New Roman" w:cs="Times New Roman"/>
-          <w:sz w:val="24"/>
-          <w:szCs w:val="24"/>
-        </w:rPr>
-        <w:t>алимемазин</w:t>
-      </w:r>
-      <w:proofErr w:type="spellEnd"/>
-      <w:r>
-        <w:rPr>
-          <w:rFonts w:ascii="Times New Roman" w:hAnsi="Times New Roman" w:cs="Times New Roman"/>
-          <w:sz w:val="24"/>
-          <w:szCs w:val="24"/>
-        </w:rPr>
-        <w:t xml:space="preserve">, </w:t>
-      </w:r>
-      <w:proofErr w:type="spellStart"/>
-      <w:r>
-        <w:rPr>
-          <w:rFonts w:ascii="Times New Roman" w:hAnsi="Times New Roman" w:cs="Times New Roman"/>
-          <w:sz w:val="24"/>
-          <w:szCs w:val="24"/>
-        </w:rPr>
-        <w:t>хлорпротиксен</w:t>
-      </w:r>
-      <w:proofErr w:type="spellEnd"/>
-      <w:r>
-        <w:rPr>
-          <w:rFonts w:ascii="Times New Roman" w:hAnsi="Times New Roman" w:cs="Times New Roman"/>
-          <w:sz w:val="24"/>
-          <w:szCs w:val="24"/>
-        </w:rPr>
-        <w:t xml:space="preserve">) + трициклические антидепрессанты (амитриптилин, </w:t>
-      </w:r>
-      <w:proofErr w:type="spellStart"/>
-      <w:r>
-        <w:rPr>
-          <w:rFonts w:ascii="Times New Roman" w:hAnsi="Times New Roman" w:cs="Times New Roman"/>
-          <w:sz w:val="24"/>
-          <w:szCs w:val="24"/>
-        </w:rPr>
-        <w:t>имипрамин</w:t>
-      </w:r>
-      <w:proofErr w:type="spellEnd"/>
-      <w:r>
-        <w:rPr>
-          <w:rFonts w:ascii="Times New Roman" w:hAnsi="Times New Roman" w:cs="Times New Roman"/>
-          <w:sz w:val="24"/>
-          <w:szCs w:val="24"/>
-        </w:rPr>
-        <w:t xml:space="preserve">, </w:t>
-      </w:r>
-      <w:proofErr w:type="spellStart"/>
-      <w:r>
-        <w:rPr>
-          <w:rFonts w:ascii="Times New Roman" w:hAnsi="Times New Roman" w:cs="Times New Roman"/>
-          <w:sz w:val="24"/>
-          <w:szCs w:val="24"/>
-        </w:rPr>
-        <w:t>кломипрамин</w:t>
-      </w:r>
-      <w:proofErr w:type="spellEnd"/>
-      <w:r>
-        <w:rPr>
-          <w:rFonts w:ascii="Times New Roman" w:hAnsi="Times New Roman" w:cs="Times New Roman"/>
-          <w:sz w:val="24"/>
-          <w:szCs w:val="24"/>
-        </w:rPr>
-        <w:t xml:space="preserve">). </w:t>
-      </w:r>
-    </w:p>
-    <w:p>
-      <w:pPr>
-        <w:spacing w:after="0" w:line="240" w:lineRule="auto"/>
-        <w:jc w:val="both"/>
-        <w:rPr>
-          <w:rFonts w:ascii="Times New Roman" w:hAnsi="Times New Roman" w:cs="Times New Roman"/>
-          <w:sz w:val="24"/>
-          <w:szCs w:val="24"/>
-        </w:rPr>
-      </w:pPr>
-      <w:r>
-        <w:rPr>
-          <w:rFonts w:ascii="Times New Roman" w:hAnsi="Times New Roman" w:cs="Times New Roman"/>
-          <w:sz w:val="24"/>
-          <w:szCs w:val="24"/>
-        </w:rPr>
-        <w:t xml:space="preserve">При неглубоких </w:t>
-      </w:r>
-      <w:proofErr w:type="spellStart"/>
-      <w:proofErr w:type="gramStart"/>
-      <w:r>
-        <w:rPr>
-          <w:rFonts w:ascii="Times New Roman" w:hAnsi="Times New Roman" w:cs="Times New Roman"/>
-          <w:sz w:val="24"/>
-          <w:szCs w:val="24"/>
-        </w:rPr>
-        <w:t>депрессиях:селективные</w:t>
-      </w:r>
-      <w:proofErr w:type="spellEnd"/>
-      <w:proofErr w:type="gramEnd"/>
-      <w:r>
-        <w:rPr>
-          <w:rFonts w:ascii="Times New Roman" w:hAnsi="Times New Roman" w:cs="Times New Roman"/>
-          <w:sz w:val="24"/>
-          <w:szCs w:val="24"/>
-        </w:rPr>
-        <w:t xml:space="preserve"> антидепрессанты (</w:t>
-      </w:r>
-      <w:proofErr w:type="spellStart"/>
-      <w:r>
-        <w:rPr>
-          <w:rFonts w:ascii="Times New Roman" w:hAnsi="Times New Roman" w:cs="Times New Roman"/>
-          <w:sz w:val="24"/>
-          <w:szCs w:val="24"/>
-        </w:rPr>
-        <w:t>мапротилин</w:t>
-      </w:r>
-      <w:proofErr w:type="spellEnd"/>
-      <w:r>
-        <w:rPr>
-          <w:rFonts w:ascii="Times New Roman" w:hAnsi="Times New Roman" w:cs="Times New Roman"/>
-          <w:sz w:val="24"/>
-          <w:szCs w:val="24"/>
-        </w:rPr>
-        <w:t xml:space="preserve">, </w:t>
-      </w:r>
-      <w:proofErr w:type="spellStart"/>
-      <w:r>
-        <w:rPr>
-          <w:rFonts w:ascii="Times New Roman" w:hAnsi="Times New Roman" w:cs="Times New Roman"/>
-          <w:sz w:val="24"/>
-          <w:szCs w:val="24"/>
-        </w:rPr>
-        <w:t>пиразидол</w:t>
-      </w:r>
-      <w:proofErr w:type="spellEnd"/>
-      <w:r>
-        <w:rPr>
-          <w:rFonts w:ascii="Times New Roman" w:hAnsi="Times New Roman" w:cs="Times New Roman"/>
-          <w:sz w:val="24"/>
-          <w:szCs w:val="24"/>
-        </w:rPr>
-        <w:t xml:space="preserve">, </w:t>
-      </w:r>
-      <w:proofErr w:type="spellStart"/>
-      <w:r>
-        <w:rPr>
-          <w:rFonts w:ascii="Times New Roman" w:hAnsi="Times New Roman" w:cs="Times New Roman"/>
-          <w:sz w:val="24"/>
-          <w:szCs w:val="24"/>
-        </w:rPr>
-        <w:t>тианептин</w:t>
-      </w:r>
-      <w:proofErr w:type="spellEnd"/>
-      <w:r>
-        <w:rPr>
-          <w:rFonts w:ascii="Times New Roman" w:hAnsi="Times New Roman" w:cs="Times New Roman"/>
-          <w:sz w:val="24"/>
-          <w:szCs w:val="24"/>
-        </w:rPr>
-        <w:t xml:space="preserve">, </w:t>
-      </w:r>
-      <w:proofErr w:type="spellStart"/>
-      <w:r>
-        <w:rPr>
-          <w:rFonts w:ascii="Times New Roman" w:hAnsi="Times New Roman" w:cs="Times New Roman"/>
-          <w:sz w:val="24"/>
-          <w:szCs w:val="24"/>
-        </w:rPr>
-        <w:t>моклобемид</w:t>
-      </w:r>
-      <w:proofErr w:type="spellEnd"/>
-      <w:r>
-        <w:rPr>
-          <w:rFonts w:ascii="Times New Roman" w:hAnsi="Times New Roman" w:cs="Times New Roman"/>
-          <w:sz w:val="24"/>
-          <w:szCs w:val="24"/>
-        </w:rPr>
-        <w:t xml:space="preserve">) + препараты </w:t>
-      </w:r>
-      <w:proofErr w:type="spellStart"/>
-      <w:r>
-        <w:rPr>
-          <w:rFonts w:ascii="Times New Roman" w:hAnsi="Times New Roman" w:cs="Times New Roman"/>
-          <w:sz w:val="24"/>
-          <w:szCs w:val="24"/>
-        </w:rPr>
-        <w:t>серотонинергической</w:t>
-      </w:r>
-      <w:proofErr w:type="spellEnd"/>
-      <w:r>
-        <w:rPr>
-          <w:rFonts w:ascii="Times New Roman" w:hAnsi="Times New Roman" w:cs="Times New Roman"/>
-          <w:sz w:val="24"/>
-          <w:szCs w:val="24"/>
-        </w:rPr>
-        <w:t xml:space="preserve"> группы (флуоксетин, </w:t>
-      </w:r>
-      <w:proofErr w:type="spellStart"/>
-      <w:r>
-        <w:rPr>
-          <w:rFonts w:ascii="Times New Roman" w:hAnsi="Times New Roman" w:cs="Times New Roman"/>
-          <w:sz w:val="24"/>
-          <w:szCs w:val="24"/>
-        </w:rPr>
-        <w:t>сертралин</w:t>
-      </w:r>
-      <w:proofErr w:type="spellEnd"/>
-      <w:r>
-        <w:rPr>
-          <w:rFonts w:ascii="Times New Roman" w:hAnsi="Times New Roman" w:cs="Times New Roman"/>
-          <w:sz w:val="24"/>
-          <w:szCs w:val="24"/>
-        </w:rPr>
-        <w:t xml:space="preserve">, </w:t>
-      </w:r>
-      <w:proofErr w:type="spellStart"/>
-      <w:r>
-        <w:rPr>
-          <w:rFonts w:ascii="Times New Roman" w:hAnsi="Times New Roman" w:cs="Times New Roman"/>
-          <w:sz w:val="24"/>
-          <w:szCs w:val="24"/>
-        </w:rPr>
-        <w:t>пароксетин</w:t>
-      </w:r>
-      <w:proofErr w:type="spellEnd"/>
-      <w:r>
-        <w:rPr>
-          <w:rFonts w:ascii="Times New Roman" w:hAnsi="Times New Roman" w:cs="Times New Roman"/>
-          <w:sz w:val="24"/>
-          <w:szCs w:val="24"/>
-        </w:rPr>
-        <w:t xml:space="preserve">). </w:t>
-      </w:r>
-    </w:p>
-    <w:p>
-      <w:pPr>
-        <w:spacing w:after="0" w:line="240" w:lineRule="auto"/>
-        <w:jc w:val="both"/>
-        <w:rPr>
-          <w:rFonts w:ascii="Times New Roman" w:hAnsi="Times New Roman" w:cs="Times New Roman"/>
-          <w:sz w:val="24"/>
-          <w:szCs w:val="24"/>
-        </w:rPr>
-      </w:pPr>
-      <w:r>
-        <w:rPr>
-          <w:rFonts w:ascii="Times New Roman" w:hAnsi="Times New Roman" w:cs="Times New Roman"/>
-          <w:i/>
-          <w:sz w:val="24"/>
-          <w:szCs w:val="24"/>
-          <w:u w:val="single"/>
-        </w:rPr>
-        <w:t>Подострые и затяжные бредовые психозы:</w:t>
-      </w:r>
-      <w:r>
-        <w:rPr>
-          <w:rFonts w:ascii="Times New Roman" w:hAnsi="Times New Roman" w:cs="Times New Roman"/>
-          <w:sz w:val="24"/>
-          <w:szCs w:val="24"/>
-        </w:rPr>
-        <w:t xml:space="preserve"> </w:t>
-      </w:r>
-      <w:bookmarkStart w:id="9" w:name="_GoBack"/>
-      <w:bookmarkEnd w:id="9"/>
       <w:r>
         <w:rPr>
           <w:rFonts w:ascii="Times New Roman" w:hAnsi="Times New Roman" w:cs="Times New Roman"/>
@@ -3714,25 +4335,7 @@
           <w:sz w:val="24"/>
           <w:szCs w:val="24"/>
         </w:rPr>
-        <w:t xml:space="preserve">, </w:t>
-      </w:r>
-      <w:proofErr w:type="spellStart"/>
-      <w:r>
-        <w:rPr>
-          <w:rFonts w:ascii="Times New Roman" w:hAnsi="Times New Roman" w:cs="Times New Roman"/>
-          <w:sz w:val="24"/>
-          <w:szCs w:val="24"/>
-        </w:rPr>
-        <w:t>галоперидол</w:t>
-      </w:r>
-      <w:proofErr w:type="spellEnd"/>
-      <w:r>
-        <w:rPr>
-          <w:rFonts w:ascii="Times New Roman" w:hAnsi="Times New Roman" w:cs="Times New Roman"/>
-          <w:sz w:val="24"/>
-          <w:szCs w:val="24"/>
-        </w:rPr>
-        <w:t xml:space="preserve">, </w:t>
+        <w:t xml:space="preserve">, галоперидол, </w:t>
       </w:r>
       <w:proofErr w:type="spellStart"/>
       <w:r>
@@ -3920,6 +4523,356 @@
 <file path=word/numbering.xml><?xml version="1.0" encoding="utf-8"?>
 <w:numbering xmlns:wpc="http://schemas.microsoft.com/office/word/2010/wordprocessingCanvas" xmlns:cx="http://schemas.microsoft.com/office/drawing/2014/chartex" xmlns:cx1="http://schemas.microsoft.com/office/drawing/2015/9/8/chartex" xmlns:cx2="http://schemas.microsoft.com/office/drawing/2015/10/21/chartex" xmlns:cx3="http://schemas.microsoft.com/office/drawing/2016/5/9/chartex" xmlns:cx4="http://schemas.microsoft.com/office/drawing/2016/5/10/chartex" xmlns:cx5="http://schemas.microsoft.com/office/drawing/2016/5/11/chartex" xmlns:cx6="http://schemas.microsoft.com/office/drawing/2016/5/12/chartex" xmlns:cx7="http://schemas.microsoft.com/office/drawing/2016/5/13/chartex" xmlns:cx8="http://schemas.microsoft.com/office/drawing/2016/5/14/chartex" xmlns:mc="http://schemas.openxmlformats.org/markup-compatibility/2006" xmlns:aink="http://schemas.microsoft.com/office/drawing/2016/ink" xmlns:am3d="http://schemas.microsoft.com/office/drawing/2017/model3d" xmlns:o="urn:schemas-microsoft-com:office:office" xmlns:r="http://schemas.openxmlformats.org/officeDocument/2006/relationships" xmlns:m="http://schemas.openxmlformats.org/officeDocument/2006/math" xmlns:v="urn:schemas-microsoft-com:vml" xmlns:wp14="http://schemas.microsoft.com/office/word/2010/wordprocessingDrawing" xmlns:wp="http://schemas.openxmlformats.org/drawingml/2006/wordprocessingDrawing" xmlns:w10="urn:schemas-microsoft-com:office:word" xmlns:w="http://schemas.openxmlformats.org/wordprocessingml/2006/main" xmlns:w14="http://schemas.microsoft.com/office/word/2010/wordml" xmlns:w15="http://schemas.microsoft.com/office/word/2012/wordml" xmlns:w16cid="http://schemas.microsoft.com/office/word/2016/wordml/cid" xmlns:w16se="http://schemas.microsoft.com/office/word/2015/wordml/symex" xmlns:wpg="http://schemas.microsoft.com/office/word/2010/wordprocessingGroup" xmlns:wpi="http://schemas.microsoft.com/office/word/2010/wordprocessingInk" xmlns:wne="http://schemas.microsoft.com/office/word/2006/wordml" xmlns:wps="http://schemas.microsoft.com/office/word/2010/wordprocessingShape" mc:Ignorable="w14 w15 w16se w16cid wp14">
   <w:abstractNum w:abstractNumId="0" w15:restartNumberingAfterBreak="0">
+    <w:nsid w:val="11593C58"/>
+    <w:multiLevelType w:val="hybridMultilevel"/>
+    <w:tmpl w:val="8158AAFE"/>
+    <w:lvl w:ilvl="0" w:tplc="0419000F">
+      <w:start w:val="1"/>
+      <w:numFmt w:val="decimal"/>
+      <w:lvlText w:val="%1."/>
+      <w:lvlJc w:val="left"/>
+      <w:pPr>
+        <w:ind w:left="720" w:hanging="360"/>
+      </w:pPr>
+    </w:lvl>
+    <w:lvl w:ilvl="1" w:tplc="C86A32F0">
+      <w:start w:val="1"/>
+      <w:numFmt w:val="russianLower"/>
+      <w:lvlText w:val="(%2)"/>
+      <w:lvlJc w:val="left"/>
+      <w:pPr>
+        <w:ind w:left="1440" w:hanging="360"/>
+      </w:pPr>
+      <w:rPr>
+        <w:rFonts w:hint="default"/>
+      </w:rPr>
+    </w:lvl>
+    <w:lvl w:ilvl="2" w:tplc="0419001B" w:tentative="1">
+      <w:start w:val="1"/>
+      <w:numFmt w:val="lowerRoman"/>
+      <w:lvlText w:val="%3."/>
+      <w:lvlJc w:val="right"/>
+      <w:pPr>
+        <w:ind w:left="2160" w:hanging="180"/>
+      </w:pPr>
+    </w:lvl>
+    <w:lvl w:ilvl="3" w:tplc="0419000F" w:tentative="1">
+      <w:start w:val="1"/>
+      <w:numFmt w:val="decimal"/>
+      <w:lvlText w:val="%4."/>
+      <w:lvlJc w:val="left"/>
+      <w:pPr>
+        <w:ind w:left="2880" w:hanging="360"/>
+      </w:pPr>
+    </w:lvl>
+    <w:lvl w:ilvl="4" w:tplc="04190019" w:tentative="1">
+      <w:start w:val="1"/>
+      <w:numFmt w:val="lowerLetter"/>
+      <w:lvlText w:val="%5."/>
+      <w:lvlJc w:val="left"/>
+      <w:pPr>
+        <w:ind w:left="3600" w:hanging="360"/>
+      </w:pPr>
+    </w:lvl>
+    <w:lvl w:ilvl="5" w:tplc="0419001B" w:tentative="1">
+      <w:start w:val="1"/>
+      <w:numFmt w:val="lowerRoman"/>
+      <w:lvlText w:val="%6."/>
+      <w:lvlJc w:val="right"/>
+      <w:pPr>
+        <w:ind w:left="4320" w:hanging="180"/>
+      </w:pPr>
+    </w:lvl>
+    <w:lvl w:ilvl="6" w:tplc="0419000F" w:tentative="1">
+      <w:start w:val="1"/>
+      <w:numFmt w:val="decimal"/>
+      <w:lvlText w:val="%7."/>
+      <w:lvlJc w:val="left"/>
+      <w:pPr>
+        <w:ind w:left="5040" w:hanging="360"/>
+      </w:pPr>
+    </w:lvl>
+    <w:lvl w:ilvl="7" w:tplc="04190019" w:tentative="1">
+      <w:start w:val="1"/>
+      <w:numFmt w:val="lowerLetter"/>
+      <w:lvlText w:val="%8."/>
+      <w:lvlJc w:val="left"/>
+      <w:pPr>
+        <w:ind w:left="5760" w:hanging="360"/>
+      </w:pPr>
+    </w:lvl>
+    <w:lvl w:ilvl="8" w:tplc="0419001B" w:tentative="1">
+      <w:start w:val="1"/>
+      <w:numFmt w:val="lowerRoman"/>
+      <w:lvlText w:val="%9."/>
+      <w:lvlJc w:val="right"/>
+      <w:pPr>
+        <w:ind w:left="6480" w:hanging="180"/>
+      </w:pPr>
+    </w:lvl>
+  </w:abstractNum>
+  <w:abstractNum w:abstractNumId="1" w15:restartNumberingAfterBreak="0">
+    <w:nsid w:val="1DDC3F7E"/>
+    <w:multiLevelType w:val="hybridMultilevel"/>
+    <w:tmpl w:val="E3AE4586"/>
+    <w:lvl w:ilvl="0" w:tplc="0268BA6A">
+      <w:start w:val="1"/>
+      <w:numFmt w:val="upperRoman"/>
+      <w:lvlText w:val="%1."/>
+      <w:lvlJc w:val="right"/>
+      <w:pPr>
+        <w:ind w:left="720" w:hanging="360"/>
+      </w:pPr>
+    </w:lvl>
+    <w:lvl w:ilvl="1" w:tplc="04190019" w:tentative="1">
+      <w:start w:val="1"/>
+      <w:numFmt w:val="lowerLetter"/>
+      <w:lvlText w:val="%2."/>
+      <w:lvlJc w:val="left"/>
+      <w:pPr>
+        <w:ind w:left="1440" w:hanging="360"/>
+      </w:pPr>
+    </w:lvl>
+    <w:lvl w:ilvl="2" w:tplc="0419001B" w:tentative="1">
+      <w:start w:val="1"/>
+      <w:numFmt w:val="lowerRoman"/>
+      <w:lvlText w:val="%3."/>
+      <w:lvlJc w:val="right"/>
+      <w:pPr>
+        <w:ind w:left="2160" w:hanging="180"/>
+      </w:pPr>
+    </w:lvl>
+    <w:lvl w:ilvl="3" w:tplc="0419000F" w:tentative="1">
+      <w:start w:val="1"/>
+      <w:numFmt w:val="decimal"/>
+      <w:lvlText w:val="%4."/>
+      <w:lvlJc w:val="left"/>
+      <w:pPr>
+        <w:ind w:left="2880" w:hanging="360"/>
+      </w:pPr>
+    </w:lvl>
+    <w:lvl w:ilvl="4" w:tplc="04190019" w:tentative="1">
+      <w:start w:val="1"/>
+      <w:numFmt w:val="lowerLetter"/>
+      <w:lvlText w:val="%5."/>
+      <w:lvlJc w:val="left"/>
+      <w:pPr>
+        <w:ind w:left="3600" w:hanging="360"/>
+      </w:pPr>
+    </w:lvl>
+    <w:lvl w:ilvl="5" w:tplc="0419001B" w:tentative="1">
+      <w:start w:val="1"/>
+      <w:numFmt w:val="lowerRoman"/>
+      <w:lvlText w:val="%6."/>
+      <w:lvlJc w:val="right"/>
+      <w:pPr>
+        <w:ind w:left="4320" w:hanging="180"/>
+      </w:pPr>
+    </w:lvl>
+    <w:lvl w:ilvl="6" w:tplc="0419000F" w:tentative="1">
+      <w:start w:val="1"/>
+      <w:numFmt w:val="decimal"/>
+      <w:lvlText w:val="%7."/>
+      <w:lvlJc w:val="left"/>
+      <w:pPr>
+        <w:ind w:left="5040" w:hanging="360"/>
+      </w:pPr>
+    </w:lvl>
+    <w:lvl w:ilvl="7" w:tplc="04190019" w:tentative="1">
+      <w:start w:val="1"/>
+      <w:numFmt w:val="lowerLetter"/>
+      <w:lvlText w:val="%8."/>
+      <w:lvlJc w:val="left"/>
+      <w:pPr>
+        <w:ind w:left="5760" w:hanging="360"/>
+      </w:pPr>
+    </w:lvl>
+    <w:lvl w:ilvl="8" w:tplc="0419001B" w:tentative="1">
+      <w:start w:val="1"/>
+      <w:numFmt w:val="lowerRoman"/>
+      <w:lvlText w:val="%9."/>
+      <w:lvlJc w:val="right"/>
+      <w:pPr>
+        <w:ind w:left="6480" w:hanging="180"/>
+      </w:pPr>
+    </w:lvl>
+  </w:abstractNum>
+  <w:abstractNum w:abstractNumId="2" w15:restartNumberingAfterBreak="0">
+    <w:nsid w:val="1E932E11"/>
+    <w:multiLevelType w:val="hybridMultilevel"/>
+    <w:tmpl w:val="136088CA"/>
+    <w:lvl w:ilvl="0" w:tplc="0419000F">
+      <w:start w:val="1"/>
+      <w:numFmt w:val="decimal"/>
+      <w:lvlText w:val="%1."/>
+      <w:lvlJc w:val="left"/>
+      <w:pPr>
+        <w:ind w:left="720" w:hanging="360"/>
+      </w:pPr>
+    </w:lvl>
+    <w:lvl w:ilvl="1" w:tplc="04190019" w:tentative="1">
+      <w:start w:val="1"/>
+      <w:numFmt w:val="lowerLetter"/>
+      <w:lvlText w:val="%2."/>
+      <w:lvlJc w:val="left"/>
+      <w:pPr>
+        <w:ind w:left="1440" w:hanging="360"/>
+      </w:pPr>
+    </w:lvl>
+    <w:lvl w:ilvl="2" w:tplc="0419001B" w:tentative="1">
+      <w:start w:val="1"/>
+      <w:numFmt w:val="lowerRoman"/>
+      <w:lvlText w:val="%3."/>
+      <w:lvlJc w:val="right"/>
+      <w:pPr>
+        <w:ind w:left="2160" w:hanging="180"/>
+      </w:pPr>
+    </w:lvl>
+    <w:lvl w:ilvl="3" w:tplc="0419000F" w:tentative="1">
+      <w:start w:val="1"/>
+      <w:numFmt w:val="decimal"/>
+      <w:lvlText w:val="%4."/>
+      <w:lvlJc w:val="left"/>
+      <w:pPr>
+        <w:ind w:left="2880" w:hanging="360"/>
+      </w:pPr>
+    </w:lvl>
+    <w:lvl w:ilvl="4" w:tplc="04190019" w:tentative="1">
+      <w:start w:val="1"/>
+      <w:numFmt w:val="lowerLetter"/>
+      <w:lvlText w:val="%5."/>
+      <w:lvlJc w:val="left"/>
+      <w:pPr>
+        <w:ind w:left="3600" w:hanging="360"/>
+      </w:pPr>
+    </w:lvl>
+    <w:lvl w:ilvl="5" w:tplc="0419001B" w:tentative="1">
+      <w:start w:val="1"/>
+      <w:numFmt w:val="lowerRoman"/>
+      <w:lvlText w:val="%6."/>
+      <w:lvlJc w:val="right"/>
+      <w:pPr>
+        <w:ind w:left="4320" w:hanging="180"/>
+      </w:pPr>
+    </w:lvl>
+    <w:lvl w:ilvl="6" w:tplc="0419000F" w:tentative="1">
+      <w:start w:val="1"/>
+      <w:numFmt w:val="decimal"/>
+      <w:lvlText w:val="%7."/>
+      <w:lvlJc w:val="left"/>
+      <w:pPr>
+        <w:ind w:left="5040" w:hanging="360"/>
+      </w:pPr>
+    </w:lvl>
+    <w:lvl w:ilvl="7" w:tplc="04190019" w:tentative="1">
+      <w:start w:val="1"/>
+      <w:numFmt w:val="lowerLetter"/>
+      <w:lvlText w:val="%8."/>
+      <w:lvlJc w:val="left"/>
+      <w:pPr>
+        <w:ind w:left="5760" w:hanging="360"/>
+      </w:pPr>
+    </w:lvl>
+    <w:lvl w:ilvl="8" w:tplc="0419001B" w:tentative="1">
+      <w:start w:val="1"/>
+      <w:numFmt w:val="lowerRoman"/>
+      <w:lvlText w:val="%9."/>
+      <w:lvlJc w:val="right"/>
+      <w:pPr>
+        <w:ind w:left="6480" w:hanging="180"/>
+      </w:pPr>
+    </w:lvl>
+  </w:abstractNum>
+  <w:abstractNum w:abstractNumId="3" w15:restartNumberingAfterBreak="0">
+    <w:nsid w:val="20EC3998"/>
+    <w:multiLevelType w:val="hybridMultilevel"/>
+    <w:tmpl w:val="81229490"/>
+    <w:lvl w:ilvl="0" w:tplc="76028FD2">
+      <w:start w:val="1"/>
+      <w:numFmt w:val="decimal"/>
+      <w:lvlText w:val="(%1)"/>
+      <w:lvlJc w:val="left"/>
+      <w:pPr>
+        <w:ind w:left="720" w:hanging="360"/>
+      </w:pPr>
+      <w:rPr>
+        <w:rFonts w:hint="default"/>
+      </w:rPr>
+    </w:lvl>
+    <w:lvl w:ilvl="1" w:tplc="04190019">
+      <w:start w:val="1"/>
+      <w:numFmt w:val="lowerLetter"/>
+      <w:lvlText w:val="%2."/>
+      <w:lvlJc w:val="left"/>
+      <w:pPr>
+        <w:ind w:left="1440" w:hanging="360"/>
+      </w:pPr>
+    </w:lvl>
+    <w:lvl w:ilvl="2" w:tplc="0419001B" w:tentative="1">
+      <w:start w:val="1"/>
+      <w:numFmt w:val="lowerRoman"/>
+      <w:lvlText w:val="%3."/>
+      <w:lvlJc w:val="right"/>
+      <w:pPr>
+        <w:ind w:left="2160" w:hanging="180"/>
+      </w:pPr>
+    </w:lvl>
+    <w:lvl w:ilvl="3" w:tplc="0419000F" w:tentative="1">
+      <w:start w:val="1"/>
+      <w:numFmt w:val="decimal"/>
+      <w:lvlText w:val="%4."/>
+      <w:lvlJc w:val="left"/>
+      <w:pPr>
+        <w:ind w:left="2880" w:hanging="360"/>
+      </w:pPr>
+    </w:lvl>
+    <w:lvl w:ilvl="4" w:tplc="04190019" w:tentative="1">
+      <w:start w:val="1"/>
+      <w:numFmt w:val="lowerLetter"/>
+      <w:lvlText w:val="%5."/>
+      <w:lvlJc w:val="left"/>
+      <w:pPr>
+        <w:ind w:left="3600" w:hanging="360"/>
+      </w:pPr>
+    </w:lvl>
+    <w:lvl w:ilvl="5" w:tplc="0419001B" w:tentative="1">
+      <w:start w:val="1"/>
+      <w:numFmt w:val="lowerRoman"/>
+      <w:lvlText w:val="%6."/>
+      <w:lvlJc w:val="right"/>
+      <w:pPr>
+        <w:ind w:left="4320" w:hanging="180"/>
+      </w:pPr>
+    </w:lvl>
+    <w:lvl w:ilvl="6" w:tplc="0419000F" w:tentative="1">
+      <w:start w:val="1"/>
+      <w:numFmt w:val="decimal"/>
+      <w:lvlText w:val="%7."/>
+      <w:lvlJc w:val="left"/>
+      <w:pPr>
+        <w:ind w:left="5040" w:hanging="360"/>
+      </w:pPr>
+    </w:lvl>
+    <w:lvl w:ilvl="7" w:tplc="04190019" w:tentative="1">
+      <w:start w:val="1"/>
+      <w:numFmt w:val="lowerLetter"/>
+      <w:lvlText w:val="%8."/>
+      <w:lvlJc w:val="left"/>
+      <w:pPr>
+        <w:ind w:left="5760" w:hanging="360"/>
+      </w:pPr>
+    </w:lvl>
+    <w:lvl w:ilvl="8" w:tplc="0419001B" w:tentative="1">
+      <w:start w:val="1"/>
+      <w:numFmt w:val="lowerRoman"/>
+      <w:lvlText w:val="%9."/>
+      <w:lvlJc w:val="right"/>
+      <w:pPr>
+        <w:ind w:left="6480" w:hanging="180"/>
+      </w:pPr>
+    </w:lvl>
+  </w:abstractNum>
+  <w:abstractNum w:abstractNumId="4" w15:restartNumberingAfterBreak="0">
     <w:nsid w:val="22CC2839"/>
     <w:multiLevelType w:val="hybridMultilevel"/>
     <w:tmpl w:val="7918F39E"/>
@@ -4008,7 +4961,443 @@
       </w:pPr>
     </w:lvl>
   </w:abstractNum>
-  <w:abstractNum w:abstractNumId="1" w15:restartNumberingAfterBreak="0">
+  <w:abstractNum w:abstractNumId="5" w15:restartNumberingAfterBreak="0">
+    <w:nsid w:val="33BA178E"/>
+    <w:multiLevelType w:val="hybridMultilevel"/>
+    <w:tmpl w:val="1832AEC2"/>
+    <w:lvl w:ilvl="0" w:tplc="04190013">
+      <w:start w:val="1"/>
+      <w:numFmt w:val="upperRoman"/>
+      <w:lvlText w:val="%1."/>
+      <w:lvlJc w:val="right"/>
+      <w:pPr>
+        <w:ind w:left="720" w:hanging="360"/>
+      </w:pPr>
+    </w:lvl>
+    <w:lvl w:ilvl="1" w:tplc="04190019" w:tentative="1">
+      <w:start w:val="1"/>
+      <w:numFmt w:val="lowerLetter"/>
+      <w:lvlText w:val="%2."/>
+      <w:lvlJc w:val="left"/>
+      <w:pPr>
+        <w:ind w:left="1440" w:hanging="360"/>
+      </w:pPr>
+    </w:lvl>
+    <w:lvl w:ilvl="2" w:tplc="0419001B" w:tentative="1">
+      <w:start w:val="1"/>
+      <w:numFmt w:val="lowerRoman"/>
+      <w:lvlText w:val="%3."/>
+      <w:lvlJc w:val="right"/>
+      <w:pPr>
+        <w:ind w:left="2160" w:hanging="180"/>
+      </w:pPr>
+    </w:lvl>
+    <w:lvl w:ilvl="3" w:tplc="0419000F" w:tentative="1">
+      <w:start w:val="1"/>
+      <w:numFmt w:val="decimal"/>
+      <w:lvlText w:val="%4."/>
+      <w:lvlJc w:val="left"/>
+      <w:pPr>
+        <w:ind w:left="2880" w:hanging="360"/>
+      </w:pPr>
+    </w:lvl>
+    <w:lvl w:ilvl="4" w:tplc="04190019" w:tentative="1">
+      <w:start w:val="1"/>
+      <w:numFmt w:val="lowerLetter"/>
+      <w:lvlText w:val="%5."/>
+      <w:lvlJc w:val="left"/>
+      <w:pPr>
+        <w:ind w:left="3600" w:hanging="360"/>
+      </w:pPr>
+    </w:lvl>
+    <w:lvl w:ilvl="5" w:tplc="0419001B" w:tentative="1">
+      <w:start w:val="1"/>
+      <w:numFmt w:val="lowerRoman"/>
+      <w:lvlText w:val="%6."/>
+      <w:lvlJc w:val="right"/>
+      <w:pPr>
+        <w:ind w:left="4320" w:hanging="180"/>
+      </w:pPr>
+    </w:lvl>
+    <w:lvl w:ilvl="6" w:tplc="0419000F" w:tentative="1">
+      <w:start w:val="1"/>
+      <w:numFmt w:val="decimal"/>
+      <w:lvlText w:val="%7."/>
+      <w:lvlJc w:val="left"/>
+      <w:pPr>
+        <w:ind w:left="5040" w:hanging="360"/>
+      </w:pPr>
+    </w:lvl>
+    <w:lvl w:ilvl="7" w:tplc="04190019" w:tentative="1">
+      <w:start w:val="1"/>
+      <w:numFmt w:val="lowerLetter"/>
+      <w:lvlText w:val="%8."/>
+      <w:lvlJc w:val="left"/>
+      <w:pPr>
+        <w:ind w:left="5760" w:hanging="360"/>
+      </w:pPr>
+    </w:lvl>
+    <w:lvl w:ilvl="8" w:tplc="0419001B" w:tentative="1">
+      <w:start w:val="1"/>
+      <w:numFmt w:val="lowerRoman"/>
+      <w:lvlText w:val="%9."/>
+      <w:lvlJc w:val="right"/>
+      <w:pPr>
+        <w:ind w:left="6480" w:hanging="180"/>
+      </w:pPr>
+    </w:lvl>
+  </w:abstractNum>
+  <w:abstractNum w:abstractNumId="6" w15:restartNumberingAfterBreak="0">
+    <w:nsid w:val="36AD4ED2"/>
+    <w:multiLevelType w:val="hybridMultilevel"/>
+    <w:tmpl w:val="17BE1FC8"/>
+    <w:lvl w:ilvl="0" w:tplc="0419000F">
+      <w:start w:val="1"/>
+      <w:numFmt w:val="decimal"/>
+      <w:lvlText w:val="%1."/>
+      <w:lvlJc w:val="left"/>
+      <w:pPr>
+        <w:ind w:left="720" w:hanging="360"/>
+      </w:pPr>
+    </w:lvl>
+    <w:lvl w:ilvl="1" w:tplc="04190019">
+      <w:start w:val="1"/>
+      <w:numFmt w:val="lowerLetter"/>
+      <w:lvlText w:val="%2."/>
+      <w:lvlJc w:val="left"/>
+      <w:pPr>
+        <w:ind w:left="1440" w:hanging="360"/>
+      </w:pPr>
+    </w:lvl>
+    <w:lvl w:ilvl="2" w:tplc="0419001B" w:tentative="1">
+      <w:start w:val="1"/>
+      <w:numFmt w:val="lowerRoman"/>
+      <w:lvlText w:val="%3."/>
+      <w:lvlJc w:val="right"/>
+      <w:pPr>
+        <w:ind w:left="2160" w:hanging="180"/>
+      </w:pPr>
+    </w:lvl>
+    <w:lvl w:ilvl="3" w:tplc="0419000F" w:tentative="1">
+      <w:start w:val="1"/>
+      <w:numFmt w:val="decimal"/>
+      <w:lvlText w:val="%4."/>
+      <w:lvlJc w:val="left"/>
+      <w:pPr>
+        <w:ind w:left="2880" w:hanging="360"/>
+      </w:pPr>
+    </w:lvl>
+    <w:lvl w:ilvl="4" w:tplc="04190019" w:tentative="1">
+      <w:start w:val="1"/>
+      <w:numFmt w:val="lowerLetter"/>
+      <w:lvlText w:val="%5."/>
+      <w:lvlJc w:val="left"/>
+      <w:pPr>
+        <w:ind w:left="3600" w:hanging="360"/>
+      </w:pPr>
+    </w:lvl>
+    <w:lvl w:ilvl="5" w:tplc="0419001B" w:tentative="1">
+      <w:start w:val="1"/>
+      <w:numFmt w:val="lowerRoman"/>
+      <w:lvlText w:val="%6."/>
+      <w:lvlJc w:val="right"/>
+      <w:pPr>
+        <w:ind w:left="4320" w:hanging="180"/>
+      </w:pPr>
+    </w:lvl>
+    <w:lvl w:ilvl="6" w:tplc="0419000F" w:tentative="1">
+      <w:start w:val="1"/>
+      <w:numFmt w:val="decimal"/>
+      <w:lvlText w:val="%7."/>
+      <w:lvlJc w:val="left"/>
+      <w:pPr>
+        <w:ind w:left="5040" w:hanging="360"/>
+      </w:pPr>
+    </w:lvl>
+    <w:lvl w:ilvl="7" w:tplc="04190019" w:tentative="1">
+      <w:start w:val="1"/>
+      <w:numFmt w:val="lowerLetter"/>
+      <w:lvlText w:val="%8."/>
+      <w:lvlJc w:val="left"/>
+      <w:pPr>
+        <w:ind w:left="5760" w:hanging="360"/>
+      </w:pPr>
+    </w:lvl>
+    <w:lvl w:ilvl="8" w:tplc="0419001B" w:tentative="1">
+      <w:start w:val="1"/>
+      <w:numFmt w:val="lowerRoman"/>
+      <w:lvlText w:val="%9."/>
+      <w:lvlJc w:val="right"/>
+      <w:pPr>
+        <w:ind w:left="6480" w:hanging="180"/>
+      </w:pPr>
+    </w:lvl>
+  </w:abstractNum>
+  <w:abstractNum w:abstractNumId="7" w15:restartNumberingAfterBreak="0">
+    <w:nsid w:val="3BC4043A"/>
+    <w:multiLevelType w:val="hybridMultilevel"/>
+    <w:tmpl w:val="8DE02B52"/>
+    <w:lvl w:ilvl="0" w:tplc="76028FD2">
+      <w:start w:val="1"/>
+      <w:numFmt w:val="decimal"/>
+      <w:lvlText w:val="(%1)"/>
+      <w:lvlJc w:val="left"/>
+      <w:pPr>
+        <w:ind w:left="720" w:hanging="360"/>
+      </w:pPr>
+      <w:rPr>
+        <w:rFonts w:hint="default"/>
+      </w:rPr>
+    </w:lvl>
+    <w:lvl w:ilvl="1" w:tplc="04190019" w:tentative="1">
+      <w:start w:val="1"/>
+      <w:numFmt w:val="lowerLetter"/>
+      <w:lvlText w:val="%2."/>
+      <w:lvlJc w:val="left"/>
+      <w:pPr>
+        <w:ind w:left="1440" w:hanging="360"/>
+      </w:pPr>
+    </w:lvl>
+    <w:lvl w:ilvl="2" w:tplc="0419001B" w:tentative="1">
+      <w:start w:val="1"/>
+      <w:numFmt w:val="lowerRoman"/>
+      <w:lvlText w:val="%3."/>
+      <w:lvlJc w:val="right"/>
+      <w:pPr>
+        <w:ind w:left="2160" w:hanging="180"/>
+      </w:pPr>
+    </w:lvl>
+    <w:lvl w:ilvl="3" w:tplc="0419000F" w:tentative="1">
+      <w:start w:val="1"/>
+      <w:numFmt w:val="decimal"/>
+      <w:lvlText w:val="%4."/>
+      <w:lvlJc w:val="left"/>
+      <w:pPr>
+        <w:ind w:left="2880" w:hanging="360"/>
+      </w:pPr>
+    </w:lvl>
+    <w:lvl w:ilvl="4" w:tplc="04190019" w:tentative="1">
+      <w:start w:val="1"/>
+      <w:numFmt w:val="lowerLetter"/>
+      <w:lvlText w:val="%5."/>
+      <w:lvlJc w:val="left"/>
+      <w:pPr>
+        <w:ind w:left="3600" w:hanging="360"/>
+      </w:pPr>
+    </w:lvl>
+    <w:lvl w:ilvl="5" w:tplc="0419001B" w:tentative="1">
+      <w:start w:val="1"/>
+      <w:numFmt w:val="lowerRoman"/>
+      <w:lvlText w:val="%6."/>
+      <w:lvlJc w:val="right"/>
+      <w:pPr>
+        <w:ind w:left="4320" w:hanging="180"/>
+      </w:pPr>
+    </w:lvl>
+    <w:lvl w:ilvl="6" w:tplc="0419000F" w:tentative="1">
+      <w:start w:val="1"/>
+      <w:numFmt w:val="decimal"/>
+      <w:lvlText w:val="%7."/>
+      <w:lvlJc w:val="left"/>
+      <w:pPr>
+        <w:ind w:left="5040" w:hanging="360"/>
+      </w:pPr>
+    </w:lvl>
+    <w:lvl w:ilvl="7" w:tplc="04190019" w:tentative="1">
+      <w:start w:val="1"/>
+      <w:numFmt w:val="lowerLetter"/>
+      <w:lvlText w:val="%8."/>
+      <w:lvlJc w:val="left"/>
+      <w:pPr>
+        <w:ind w:left="5760" w:hanging="360"/>
+      </w:pPr>
+    </w:lvl>
+    <w:lvl w:ilvl="8" w:tplc="0419001B" w:tentative="1">
+      <w:start w:val="1"/>
+      <w:numFmt w:val="lowerRoman"/>
+      <w:lvlText w:val="%9."/>
+      <w:lvlJc w:val="right"/>
+      <w:pPr>
+        <w:ind w:left="6480" w:hanging="180"/>
+      </w:pPr>
+    </w:lvl>
+  </w:abstractNum>
+  <w:abstractNum w:abstractNumId="8" w15:restartNumberingAfterBreak="0">
+    <w:nsid w:val="3D4075A5"/>
+    <w:multiLevelType w:val="hybridMultilevel"/>
+    <w:tmpl w:val="F7AC37EA"/>
+    <w:lvl w:ilvl="0" w:tplc="76028FD2">
+      <w:start w:val="1"/>
+      <w:numFmt w:val="decimal"/>
+      <w:lvlText w:val="(%1)"/>
+      <w:lvlJc w:val="left"/>
+      <w:pPr>
+        <w:ind w:left="720" w:hanging="360"/>
+      </w:pPr>
+      <w:rPr>
+        <w:rFonts w:hint="default"/>
+      </w:rPr>
+    </w:lvl>
+    <w:lvl w:ilvl="1" w:tplc="04190019" w:tentative="1">
+      <w:start w:val="1"/>
+      <w:numFmt w:val="lowerLetter"/>
+      <w:lvlText w:val="%2."/>
+      <w:lvlJc w:val="left"/>
+      <w:pPr>
+        <w:ind w:left="1440" w:hanging="360"/>
+      </w:pPr>
+    </w:lvl>
+    <w:lvl w:ilvl="2" w:tplc="0419001B" w:tentative="1">
+      <w:start w:val="1"/>
+      <w:numFmt w:val="lowerRoman"/>
+      <w:lvlText w:val="%3."/>
+      <w:lvlJc w:val="right"/>
+      <w:pPr>
+        <w:ind w:left="2160" w:hanging="180"/>
+      </w:pPr>
+    </w:lvl>
+    <w:lvl w:ilvl="3" w:tplc="0419000F" w:tentative="1">
+      <w:start w:val="1"/>
+      <w:numFmt w:val="decimal"/>
+      <w:lvlText w:val="%4."/>
+      <w:lvlJc w:val="left"/>
+      <w:pPr>
+        <w:ind w:left="2880" w:hanging="360"/>
+      </w:pPr>
+    </w:lvl>
+    <w:lvl w:ilvl="4" w:tplc="04190019" w:tentative="1">
+      <w:start w:val="1"/>
+      <w:numFmt w:val="lowerLetter"/>
+      <w:lvlText w:val="%5."/>
+      <w:lvlJc w:val="left"/>
+      <w:pPr>
+        <w:ind w:left="3600" w:hanging="360"/>
+      </w:pPr>
+    </w:lvl>
+    <w:lvl w:ilvl="5" w:tplc="0419001B" w:tentative="1">
+      <w:start w:val="1"/>
+      <w:numFmt w:val="lowerRoman"/>
+      <w:lvlText w:val="%6."/>
+      <w:lvlJc w:val="right"/>
+      <w:pPr>
+        <w:ind w:left="4320" w:hanging="180"/>
+      </w:pPr>
+    </w:lvl>
+    <w:lvl w:ilvl="6" w:tplc="0419000F" w:tentative="1">
+      <w:start w:val="1"/>
+      <w:numFmt w:val="decimal"/>
+      <w:lvlText w:val="%7."/>
+      <w:lvlJc w:val="left"/>
+      <w:pPr>
+        <w:ind w:left="5040" w:hanging="360"/>
+      </w:pPr>
+    </w:lvl>
+    <w:lvl w:ilvl="7" w:tplc="04190019" w:tentative="1">
+      <w:start w:val="1"/>
+      <w:numFmt w:val="lowerLetter"/>
+      <w:lvlText w:val="%8."/>
+      <w:lvlJc w:val="left"/>
+      <w:pPr>
+        <w:ind w:left="5760" w:hanging="360"/>
+      </w:pPr>
+    </w:lvl>
+    <w:lvl w:ilvl="8" w:tplc="0419001B" w:tentative="1">
+      <w:start w:val="1"/>
+      <w:numFmt w:val="lowerRoman"/>
+      <w:lvlText w:val="%9."/>
+      <w:lvlJc w:val="right"/>
+      <w:pPr>
+        <w:ind w:left="6480" w:hanging="180"/>
+      </w:pPr>
+    </w:lvl>
+  </w:abstractNum>
+  <w:abstractNum w:abstractNumId="9" w15:restartNumberingAfterBreak="0">
+    <w:nsid w:val="5C7375FC"/>
+    <w:multiLevelType w:val="hybridMultilevel"/>
+    <w:tmpl w:val="241A5C4A"/>
+    <w:lvl w:ilvl="0" w:tplc="0419000F">
+      <w:start w:val="1"/>
+      <w:numFmt w:val="decimal"/>
+      <w:lvlText w:val="%1."/>
+      <w:lvlJc w:val="left"/>
+      <w:pPr>
+        <w:ind w:left="720" w:hanging="360"/>
+      </w:pPr>
+    </w:lvl>
+    <w:lvl w:ilvl="1" w:tplc="04190019" w:tentative="1">
+      <w:start w:val="1"/>
+      <w:numFmt w:val="lowerLetter"/>
+      <w:lvlText w:val="%2."/>
+      <w:lvlJc w:val="left"/>
+      <w:pPr>
+        <w:ind w:left="1440" w:hanging="360"/>
+      </w:pPr>
+    </w:lvl>
+    <w:lvl w:ilvl="2" w:tplc="0419001B" w:tentative="1">
+      <w:start w:val="1"/>
+      <w:numFmt w:val="lowerRoman"/>
+      <w:lvlText w:val="%3."/>
+      <w:lvlJc w:val="right"/>
+      <w:pPr>
+        <w:ind w:left="2160" w:hanging="180"/>
+      </w:pPr>
+    </w:lvl>
+    <w:lvl w:ilvl="3" w:tplc="0419000F" w:tentative="1">
+      <w:start w:val="1"/>
+      <w:numFmt w:val="decimal"/>
+      <w:lvlText w:val="%4."/>
+      <w:lvlJc w:val="left"/>
+      <w:pPr>
+        <w:ind w:left="2880" w:hanging="360"/>
+      </w:pPr>
+    </w:lvl>
+    <w:lvl w:ilvl="4" w:tplc="04190019" w:tentative="1">
+      <w:start w:val="1"/>
+      <w:numFmt w:val="lowerLetter"/>
+      <w:lvlText w:val="%5."/>
+      <w:lvlJc w:val="left"/>
+      <w:pPr>
+        <w:ind w:left="3600" w:hanging="360"/>
+      </w:pPr>
+    </w:lvl>
+    <w:lvl w:ilvl="5" w:tplc="0419001B" w:tentative="1">
+      <w:start w:val="1"/>
+      <w:numFmt w:val="lowerRoman"/>
+      <w:lvlText w:val="%6."/>
+      <w:lvlJc w:val="right"/>
+      <w:pPr>
+        <w:ind w:left="4320" w:hanging="180"/>
+      </w:pPr>
+    </w:lvl>
+    <w:lvl w:ilvl="6" w:tplc="0419000F" w:tentative="1">
+      <w:start w:val="1"/>
+      <w:numFmt w:val="decimal"/>
+      <w:lvlText w:val="%7."/>
+      <w:lvlJc w:val="left"/>
+      <w:pPr>
+        <w:ind w:left="5040" w:hanging="360"/>
+      </w:pPr>
+    </w:lvl>
+    <w:lvl w:ilvl="7" w:tplc="04190019" w:tentative="1">
+      <w:start w:val="1"/>
+      <w:numFmt w:val="lowerLetter"/>
+      <w:lvlText w:val="%8."/>
+      <w:lvlJc w:val="left"/>
+      <w:pPr>
+        <w:ind w:left="5760" w:hanging="360"/>
+      </w:pPr>
+    </w:lvl>
+    <w:lvl w:ilvl="8" w:tplc="0419001B" w:tentative="1">
+      <w:start w:val="1"/>
+      <w:numFmt w:val="lowerRoman"/>
+      <w:lvlText w:val="%9."/>
+      <w:lvlJc w:val="right"/>
+      <w:pPr>
+        <w:ind w:left="6480" w:hanging="180"/>
+      </w:pPr>
+    </w:lvl>
+  </w:abstractNum>
+  <w:abstractNum w:abstractNumId="10" w15:restartNumberingAfterBreak="0">
     <w:nsid w:val="5FE21CB2"/>
     <w:multiLevelType w:val="hybridMultilevel"/>
     <w:tmpl w:val="EAFC6694"/>
@@ -4121,11 +5510,311 @@
       </w:rPr>
     </w:lvl>
   </w:abstractNum>
+  <w:abstractNum w:abstractNumId="11" w15:restartNumberingAfterBreak="0">
+    <w:nsid w:val="74BA65AF"/>
+    <w:multiLevelType w:val="hybridMultilevel"/>
+    <w:tmpl w:val="5A4C7DD6"/>
+    <w:lvl w:ilvl="0" w:tplc="76028FD2">
+      <w:start w:val="1"/>
+      <w:numFmt w:val="decimal"/>
+      <w:lvlText w:val="(%1)"/>
+      <w:lvlJc w:val="left"/>
+      <w:pPr>
+        <w:ind w:left="720" w:hanging="360"/>
+      </w:pPr>
+      <w:rPr>
+        <w:rFonts w:hint="default"/>
+      </w:rPr>
+    </w:lvl>
+    <w:lvl w:ilvl="1" w:tplc="04190019" w:tentative="1">
+      <w:start w:val="1"/>
+      <w:numFmt w:val="lowerLetter"/>
+      <w:lvlText w:val="%2."/>
+      <w:lvlJc w:val="left"/>
+      <w:pPr>
+        <w:ind w:left="1440" w:hanging="360"/>
+      </w:pPr>
+    </w:lvl>
+    <w:lvl w:ilvl="2" w:tplc="0419001B" w:tentative="1">
+      <w:start w:val="1"/>
+      <w:numFmt w:val="lowerRoman"/>
+      <w:lvlText w:val="%3."/>
+      <w:lvlJc w:val="right"/>
+      <w:pPr>
+        <w:ind w:left="2160" w:hanging="180"/>
+      </w:pPr>
+    </w:lvl>
+    <w:lvl w:ilvl="3" w:tplc="0419000F" w:tentative="1">
+      <w:start w:val="1"/>
+      <w:numFmt w:val="decimal"/>
+      <w:lvlText w:val="%4."/>
+      <w:lvlJc w:val="left"/>
+      <w:pPr>
+        <w:ind w:left="2880" w:hanging="360"/>
+      </w:pPr>
+    </w:lvl>
+    <w:lvl w:ilvl="4" w:tplc="04190019" w:tentative="1">
+      <w:start w:val="1"/>
+      <w:numFmt w:val="lowerLetter"/>
+      <w:lvlText w:val="%5."/>
+      <w:lvlJc w:val="left"/>
+      <w:pPr>
+        <w:ind w:left="3600" w:hanging="360"/>
+      </w:pPr>
+    </w:lvl>
+    <w:lvl w:ilvl="5" w:tplc="0419001B" w:tentative="1">
+      <w:start w:val="1"/>
+      <w:numFmt w:val="lowerRoman"/>
+      <w:lvlText w:val="%6."/>
+      <w:lvlJc w:val="right"/>
+      <w:pPr>
+        <w:ind w:left="4320" w:hanging="180"/>
+      </w:pPr>
+    </w:lvl>
+    <w:lvl w:ilvl="6" w:tplc="0419000F" w:tentative="1">
+      <w:start w:val="1"/>
+      <w:numFmt w:val="decimal"/>
+      <w:lvlText w:val="%7."/>
+      <w:lvlJc w:val="left"/>
+      <w:pPr>
+        <w:ind w:left="5040" w:hanging="360"/>
+      </w:pPr>
+    </w:lvl>
+    <w:lvl w:ilvl="7" w:tplc="04190019" w:tentative="1">
+      <w:start w:val="1"/>
+      <w:numFmt w:val="lowerLetter"/>
+      <w:lvlText w:val="%8."/>
+      <w:lvlJc w:val="left"/>
+      <w:pPr>
+        <w:ind w:left="5760" w:hanging="360"/>
+      </w:pPr>
+    </w:lvl>
+    <w:lvl w:ilvl="8" w:tplc="0419001B" w:tentative="1">
+      <w:start w:val="1"/>
+      <w:numFmt w:val="lowerRoman"/>
+      <w:lvlText w:val="%9."/>
+      <w:lvlJc w:val="right"/>
+      <w:pPr>
+        <w:ind w:left="6480" w:hanging="180"/>
+      </w:pPr>
+    </w:lvl>
+  </w:abstractNum>
+  <w:abstractNum w:abstractNumId="12" w15:restartNumberingAfterBreak="0">
+    <w:nsid w:val="764345CD"/>
+    <w:multiLevelType w:val="hybridMultilevel"/>
+    <w:tmpl w:val="9F340F96"/>
+    <w:lvl w:ilvl="0" w:tplc="08981B4C">
+      <w:start w:val="1"/>
+      <w:numFmt w:val="decimal"/>
+      <w:lvlText w:val="(%1)"/>
+      <w:lvlJc w:val="left"/>
+      <w:pPr>
+        <w:ind w:left="720" w:hanging="360"/>
+      </w:pPr>
+      <w:rPr>
+        <w:rFonts w:hint="default"/>
+      </w:rPr>
+    </w:lvl>
+    <w:lvl w:ilvl="1" w:tplc="04190019">
+      <w:start w:val="1"/>
+      <w:numFmt w:val="lowerLetter"/>
+      <w:lvlText w:val="%2."/>
+      <w:lvlJc w:val="left"/>
+      <w:pPr>
+        <w:ind w:left="1440" w:hanging="360"/>
+      </w:pPr>
+    </w:lvl>
+    <w:lvl w:ilvl="2" w:tplc="0419001B" w:tentative="1">
+      <w:start w:val="1"/>
+      <w:numFmt w:val="lowerRoman"/>
+      <w:lvlText w:val="%3."/>
+      <w:lvlJc w:val="right"/>
+      <w:pPr>
+        <w:ind w:left="2160" w:hanging="180"/>
+      </w:pPr>
+    </w:lvl>
+    <w:lvl w:ilvl="3" w:tplc="0419000F" w:tentative="1">
+      <w:start w:val="1"/>
+      <w:numFmt w:val="decimal"/>
+      <w:lvlText w:val="%4."/>
+      <w:lvlJc w:val="left"/>
+      <w:pPr>
+        <w:ind w:left="2880" w:hanging="360"/>
+      </w:pPr>
+    </w:lvl>
+    <w:lvl w:ilvl="4" w:tplc="04190019" w:tentative="1">
+      <w:start w:val="1"/>
+      <w:numFmt w:val="lowerLetter"/>
+      <w:lvlText w:val="%5."/>
+      <w:lvlJc w:val="left"/>
+      <w:pPr>
+        <w:ind w:left="3600" w:hanging="360"/>
+      </w:pPr>
+    </w:lvl>
+    <w:lvl w:ilvl="5" w:tplc="0419001B" w:tentative="1">
+      <w:start w:val="1"/>
+      <w:numFmt w:val="lowerRoman"/>
+      <w:lvlText w:val="%6."/>
+      <w:lvlJc w:val="right"/>
+      <w:pPr>
+        <w:ind w:left="4320" w:hanging="180"/>
+      </w:pPr>
+    </w:lvl>
+    <w:lvl w:ilvl="6" w:tplc="0419000F" w:tentative="1">
+      <w:start w:val="1"/>
+      <w:numFmt w:val="decimal"/>
+      <w:lvlText w:val="%7."/>
+      <w:lvlJc w:val="left"/>
+      <w:pPr>
+        <w:ind w:left="5040" w:hanging="360"/>
+      </w:pPr>
+    </w:lvl>
+    <w:lvl w:ilvl="7" w:tplc="04190019" w:tentative="1">
+      <w:start w:val="1"/>
+      <w:numFmt w:val="lowerLetter"/>
+      <w:lvlText w:val="%8."/>
+      <w:lvlJc w:val="left"/>
+      <w:pPr>
+        <w:ind w:left="5760" w:hanging="360"/>
+      </w:pPr>
+    </w:lvl>
+    <w:lvl w:ilvl="8" w:tplc="0419001B" w:tentative="1">
+      <w:start w:val="1"/>
+      <w:numFmt w:val="lowerRoman"/>
+      <w:lvlText w:val="%9."/>
+      <w:lvlJc w:val="right"/>
+      <w:pPr>
+        <w:ind w:left="6480" w:hanging="180"/>
+      </w:pPr>
+    </w:lvl>
+  </w:abstractNum>
+  <w:abstractNum w:abstractNumId="13" w15:restartNumberingAfterBreak="0">
+    <w:nsid w:val="790757A5"/>
+    <w:multiLevelType w:val="hybridMultilevel"/>
+    <w:tmpl w:val="1E589F9E"/>
+    <w:lvl w:ilvl="0" w:tplc="0419000F">
+      <w:start w:val="1"/>
+      <w:numFmt w:val="decimal"/>
+      <w:lvlText w:val="%1."/>
+      <w:lvlJc w:val="left"/>
+      <w:pPr>
+        <w:ind w:left="720" w:hanging="360"/>
+      </w:pPr>
+    </w:lvl>
+    <w:lvl w:ilvl="1" w:tplc="04190019" w:tentative="1">
+      <w:start w:val="1"/>
+      <w:numFmt w:val="lowerLetter"/>
+      <w:lvlText w:val="%2."/>
+      <w:lvlJc w:val="left"/>
+      <w:pPr>
+        <w:ind w:left="1440" w:hanging="360"/>
+      </w:pPr>
+    </w:lvl>
+    <w:lvl w:ilvl="2" w:tplc="0419001B" w:tentative="1">
+      <w:start w:val="1"/>
+      <w:numFmt w:val="lowerRoman"/>
+      <w:lvlText w:val="%3."/>
+      <w:lvlJc w:val="right"/>
+      <w:pPr>
+        <w:ind w:left="2160" w:hanging="180"/>
+      </w:pPr>
+    </w:lvl>
+    <w:lvl w:ilvl="3" w:tplc="0419000F" w:tentative="1">
+      <w:start w:val="1"/>
+      <w:numFmt w:val="decimal"/>
+      <w:lvlText w:val="%4."/>
+      <w:lvlJc w:val="left"/>
+      <w:pPr>
+        <w:ind w:left="2880" w:hanging="360"/>
+      </w:pPr>
+    </w:lvl>
+    <w:lvl w:ilvl="4" w:tplc="04190019" w:tentative="1">
+      <w:start w:val="1"/>
+      <w:numFmt w:val="lowerLetter"/>
+      <w:lvlText w:val="%5."/>
+      <w:lvlJc w:val="left"/>
+      <w:pPr>
+        <w:ind w:left="3600" w:hanging="360"/>
+      </w:pPr>
+    </w:lvl>
+    <w:lvl w:ilvl="5" w:tplc="0419001B" w:tentative="1">
+      <w:start w:val="1"/>
+      <w:numFmt w:val="lowerRoman"/>
+      <w:lvlText w:val="%6."/>
+      <w:lvlJc w:val="right"/>
+      <w:pPr>
+        <w:ind w:left="4320" w:hanging="180"/>
+      </w:pPr>
+    </w:lvl>
+    <w:lvl w:ilvl="6" w:tplc="0419000F" w:tentative="1">
+      <w:start w:val="1"/>
+      <w:numFmt w:val="decimal"/>
+      <w:lvlText w:val="%7."/>
+      <w:lvlJc w:val="left"/>
+      <w:pPr>
+        <w:ind w:left="5040" w:hanging="360"/>
+      </w:pPr>
+    </w:lvl>
+    <w:lvl w:ilvl="7" w:tplc="04190019" w:tentative="1">
+      <w:start w:val="1"/>
+      <w:numFmt w:val="lowerLetter"/>
+      <w:lvlText w:val="%8."/>
+      <w:lvlJc w:val="left"/>
+      <w:pPr>
+        <w:ind w:left="5760" w:hanging="360"/>
+      </w:pPr>
+    </w:lvl>
+    <w:lvl w:ilvl="8" w:tplc="0419001B" w:tentative="1">
+      <w:start w:val="1"/>
+      <w:numFmt w:val="lowerRoman"/>
+      <w:lvlText w:val="%9."/>
+      <w:lvlJc w:val="right"/>
+      <w:pPr>
+        <w:ind w:left="6480" w:hanging="180"/>
+      </w:pPr>
+    </w:lvl>
+  </w:abstractNum>
   <w:num w:numId="1">
+    <w:abstractNumId w:val="4"/>
+  </w:num>
+  <w:num w:numId="2">
+    <w:abstractNumId w:val="10"/>
+  </w:num>
+  <w:num w:numId="3">
+    <w:abstractNumId w:val="5"/>
+  </w:num>
+  <w:num w:numId="4">
+    <w:abstractNumId w:val="6"/>
+  </w:num>
+  <w:num w:numId="5">
+    <w:abstractNumId w:val="2"/>
+  </w:num>
+  <w:num w:numId="6">
+    <w:abstractNumId w:val="9"/>
+  </w:num>
+  <w:num w:numId="7">
+    <w:abstractNumId w:val="13"/>
+  </w:num>
+  <w:num w:numId="8">
+    <w:abstractNumId w:val="8"/>
+  </w:num>
+  <w:num w:numId="9">
+    <w:abstractNumId w:val="7"/>
+  </w:num>
+  <w:num w:numId="10">
+    <w:abstractNumId w:val="11"/>
+  </w:num>
+  <w:num w:numId="11">
+    <w:abstractNumId w:val="1"/>
+  </w:num>
+  <w:num w:numId="12">
+    <w:abstractNumId w:val="12"/>
+  </w:num>
+  <w:num w:numId="13">
     <w:abstractNumId w:val="0"/>
   </w:num>
-  <w:num w:numId="2">
-    <w:abstractNumId w:val="1"/>
+  <w:num w:numId="14">
+    <w:abstractNumId w:val="3"/>
   </w:num>
 </w:numbering>
 </file>
@@ -4147,7 +5836,7 @@
       </w:pPr>
     </w:pPrDefault>
   </w:docDefaults>
-  <w:latentStyles w:defLockedState="0" w:defUIPriority="99" w:defSemiHidden="0" w:defUnhideWhenUsed="0" w:defQFormat="0" w:count="375">
+  <w:latentStyles w:defLockedState="0" w:defUIPriority="99" w:defSemiHidden="0" w:defUnhideWhenUsed="0" w:defQFormat="0" w:count="376">
     <w:lsdException w:name="Normal" w:uiPriority="0" w:qFormat="1"/>
     <w:lsdException w:name="heading 1" w:uiPriority="9" w:qFormat="1"/>
     <w:lsdException w:name="heading 2" w:semiHidden="1" w:uiPriority="9" w:unhideWhenUsed="1" w:qFormat="1"/>
@@ -4253,7 +5942,6 @@
     <w:lsdException w:name="HTML Sample" w:semiHidden="1" w:unhideWhenUsed="1"/>
     <w:lsdException w:name="HTML Typewriter" w:semiHidden="1" w:unhideWhenUsed="1"/>
     <w:lsdException w:name="HTML Variable" w:semiHidden="1" w:unhideWhenUsed="1"/>
-    <w:lsdException w:name="Normal Table" w:semiHidden="1" w:unhideWhenUsed="1"/>
     <w:lsdException w:name="annotation subject" w:semiHidden="1" w:unhideWhenUsed="1"/>
     <w:lsdException w:name="No List" w:semiHidden="1" w:unhideWhenUsed="1"/>
     <w:lsdException w:name="Outline List 1" w:semiHidden="1" w:unhideWhenUsed="1"/>
@@ -4300,10 +5988,8 @@
     <w:lsdException w:name="Table Subtle 2" w:semiHidden="1" w:unhideWhenUsed="1"/>
     <w:lsdException w:name="Table Web 1" w:semiHidden="1" w:unhideWhenUsed="1"/>
     <w:lsdException w:name="Table Web 2" w:semiHidden="1" w:unhideWhenUsed="1"/>
-    <w:lsdException w:name="Table Web 3" w:semiHidden="1" w:unhideWhenUsed="1"/>
     <w:lsdException w:name="Balloon Text" w:semiHidden="1" w:unhideWhenUsed="1"/>
     <w:lsdException w:name="Table Grid" w:uiPriority="39"/>
-    <w:lsdException w:name="Table Theme" w:semiHidden="1" w:unhideWhenUsed="1"/>
     <w:lsdException w:name="Placeholder Text" w:semiHidden="1"/>
     <w:lsdException w:name="No Spacing" w:uiPriority="1" w:qFormat="1"/>
     <w:lsdException w:name="Light Shading" w:uiPriority="60"/>
@@ -4327,7 +6013,7 @@
     <w:lsdException w:name="Medium Shading 2 Accent 1" w:uiPriority="64"/>
     <w:lsdException w:name="Medium List 1 Accent 1" w:uiPriority="65"/>
     <w:lsdException w:name="Revision" w:semiHidden="1"/>
-    <w:lsdException w:name="List Paragraph" w:uiPriority="1" w:qFormat="1"/>
+    <w:lsdException w:name="List Paragraph" w:uiPriority="34" w:qFormat="1"/>
     <w:lsdException w:name="Quote" w:uiPriority="29" w:qFormat="1"/>
     <w:lsdException w:name="Intense Quote" w:uiPriority="30" w:qFormat="1"/>
     <w:lsdException w:name="Medium List 2 Accent 1" w:uiPriority="66"/>
@@ -4523,6 +6209,7 @@
     <w:lsdException w:name="Smart Hyperlink" w:semiHidden="1" w:unhideWhenUsed="1"/>
     <w:lsdException w:name="Hashtag" w:semiHidden="1" w:unhideWhenUsed="1"/>
     <w:lsdException w:name="Unresolved Mention" w:semiHidden="1" w:unhideWhenUsed="1"/>
+    <w:lsdException w:name="Smart Link" w:semiHidden="1" w:unhideWhenUsed="1"/>
   </w:latentStyles>
   <w:style w:type="paragraph" w:default="1" w:styleId="a">
     <w:name w:val="Normal"/>
@@ -4559,7 +6246,7 @@
   <w:style w:type="paragraph" w:styleId="a3">
     <w:name w:val="List Paragraph"/>
     <w:basedOn w:val="a"/>
-    <w:uiPriority w:val="1"/>
+    <w:uiPriority w:val="34"/>
     <w:qFormat/>
     <w:rsid w:val="00891953"/>
     <w:pPr>

</xml_diff>